<commit_message>
[Documentação] Login documentação alterada
</commit_message>
<xml_diff>
--- a/Documentacao/Interfaces/Template_Interface de Usuario - Login.docx
+++ b/Documentacao/Interfaces/Template_Interface de Usuario - Login.docx
@@ -1,19 +1,19 @@
 
 <file path=word/document.xml><?xml version="1.0" encoding="utf-8"?>
-<w:document xmlns:wpc="http://schemas.microsoft.com/office/word/2010/wordprocessingCanvas" xmlns:cx="http://schemas.microsoft.com/office/drawing/2014/chartex" xmlns:cx1="http://schemas.microsoft.com/office/drawing/2015/9/8/chartex" xmlns:cx2="http://schemas.microsoft.com/office/drawing/2015/10/21/chartex" xmlns:cx3="http://schemas.microsoft.com/office/drawing/2016/5/9/chartex" xmlns:cx4="http://schemas.microsoft.com/office/drawing/2016/5/10/chartex" xmlns:cx5="http://schemas.microsoft.com/office/drawing/2016/5/11/chartex" xmlns:cx6="http://schemas.microsoft.com/office/drawing/2016/5/12/chartex" xmlns:cx7="http://schemas.microsoft.com/office/drawing/2016/5/13/chartex" xmlns:cx8="http://schemas.microsoft.com/office/drawing/2016/5/14/chartex" xmlns:mc="http://schemas.openxmlformats.org/markup-compatibility/2006" xmlns:aink="http://schemas.microsoft.com/office/drawing/2016/ink" xmlns:am3d="http://schemas.microsoft.com/office/drawing/2017/model3d" xmlns:o="urn:schemas-microsoft-com:office:office" xmlns:oel="http://schemas.microsoft.com/office/2019/extlst" xmlns:r="http://schemas.openxmlformats.org/officeDocument/2006/relationships" xmlns:m="http://schemas.openxmlformats.org/officeDocument/2006/math" xmlns:v="urn:schemas-microsoft-com:vml" xmlns:wp14="http://schemas.microsoft.com/office/word/2010/wordprocessingDrawing" xmlns:wp="http://schemas.openxmlformats.org/drawingml/2006/wordprocessingDrawing" xmlns:w10="urn:schemas-microsoft-com:office:word" xmlns:w="http://schemas.openxmlformats.org/wordprocessingml/2006/main" xmlns:w14="http://schemas.microsoft.com/office/word/2010/wordml" xmlns:w15="http://schemas.microsoft.com/office/word/2012/wordml" xmlns:w16cex="http://schemas.microsoft.com/office/word/2018/wordml/cex" xmlns:w16cid="http://schemas.microsoft.com/office/word/2016/wordml/cid" xmlns:w16="http://schemas.microsoft.com/office/word/2018/wordml" xmlns:w16sdtdh="http://schemas.microsoft.com/office/word/2020/wordml/sdtdatahash" xmlns:w16se="http://schemas.microsoft.com/office/word/2015/wordml/symex" xmlns:wpg="http://schemas.microsoft.com/office/word/2010/wordprocessingGroup" xmlns:wpi="http://schemas.microsoft.com/office/word/2010/wordprocessingInk" xmlns:wne="http://schemas.microsoft.com/office/word/2006/wordml" xmlns:wps="http://schemas.microsoft.com/office/word/2010/wordprocessingShape" mc:Ignorable="w14 w15 w16se w16cid w16 w16cex w16sdtdh wp14">
+<w:document xmlns:wpc="http://schemas.microsoft.com/office/word/2010/wordprocessingCanvas" xmlns:cx="http://schemas.microsoft.com/office/drawing/2014/chartex" xmlns:cx1="http://schemas.microsoft.com/office/drawing/2015/9/8/chartex" xmlns:cx2="http://schemas.microsoft.com/office/drawing/2015/10/21/chartex" xmlns:cx3="http://schemas.microsoft.com/office/drawing/2016/5/9/chartex" xmlns:cx4="http://schemas.microsoft.com/office/drawing/2016/5/10/chartex" xmlns:cx5="http://schemas.microsoft.com/office/drawing/2016/5/11/chartex" xmlns:cx6="http://schemas.microsoft.com/office/drawing/2016/5/12/chartex" xmlns:cx7="http://schemas.microsoft.com/office/drawing/2016/5/13/chartex" xmlns:cx8="http://schemas.microsoft.com/office/drawing/2016/5/14/chartex" xmlns:mc="http://schemas.openxmlformats.org/markup-compatibility/2006" xmlns:aink="http://schemas.microsoft.com/office/drawing/2016/ink" xmlns:am3d="http://schemas.microsoft.com/office/drawing/2017/model3d" xmlns:o="urn:schemas-microsoft-com:office:office" xmlns:r="http://schemas.openxmlformats.org/officeDocument/2006/relationships" xmlns:m="http://schemas.openxmlformats.org/officeDocument/2006/math" xmlns:v="urn:schemas-microsoft-com:vml" xmlns:wp14="http://schemas.microsoft.com/office/word/2010/wordprocessingDrawing" xmlns:wp="http://schemas.openxmlformats.org/drawingml/2006/wordprocessingDrawing" xmlns:w10="urn:schemas-microsoft-com:office:word" xmlns:w="http://schemas.openxmlformats.org/wordprocessingml/2006/main" xmlns:w14="http://schemas.microsoft.com/office/word/2010/wordml" xmlns:w15="http://schemas.microsoft.com/office/word/2012/wordml" xmlns:w16cex="http://schemas.microsoft.com/office/word/2018/wordml/cex" xmlns:w16cid="http://schemas.microsoft.com/office/word/2016/wordml/cid" xmlns:w16="http://schemas.microsoft.com/office/word/2018/wordml" xmlns:w16sdtdh="http://schemas.microsoft.com/office/word/2020/wordml/sdtdatahash" xmlns:w16se="http://schemas.microsoft.com/office/word/2015/wordml/symex" xmlns:wpg="http://schemas.microsoft.com/office/word/2010/wordprocessingGroup" xmlns:wpi="http://schemas.microsoft.com/office/word/2010/wordprocessingInk" xmlns:wne="http://schemas.microsoft.com/office/word/2006/wordml" xmlns:wps="http://schemas.microsoft.com/office/word/2010/wordprocessingShape" mc:Ignorable="w14 w15 w16se w16cid w16 w16cex w16sdtdh wp14">
   <w:body>
-    <w:bookmarkStart w:name="_Toc421009965" w:id="0"/>
-    <w:bookmarkStart w:name="_Toc421013317" w:id="1"/>
-    <w:bookmarkStart w:name="_Toc421098382" w:id="2"/>
-    <w:p xmlns:wp14="http://schemas.microsoft.com/office/word/2010/wordml" wp14:textId="51295583">
+    <w:p>
       <w:pPr>
         <w:pStyle w:val="Ttulo5"/>
-        <w:keepLines w:val="1"/>
+        <w:keepLines/>
         <w:rPr>
           <w:rFonts w:ascii="Times New Roman" w:hAnsi="Times New Roman"/>
         </w:rPr>
       </w:pPr>
-      <w:bookmarkStart w:name="_Toc254818273" w:id="3"/>
+      <w:bookmarkStart w:id="0" w:name="_Toc421009965"/>
+      <w:bookmarkStart w:id="1" w:name="_Toc421013317"/>
+      <w:bookmarkStart w:id="2" w:name="_Toc421098382"/>
+      <w:bookmarkStart w:id="3" w:name="_Toc254818273"/>
       <w:bookmarkEnd w:id="0"/>
       <w:bookmarkEnd w:id="1"/>
       <w:bookmarkEnd w:id="2"/>
@@ -27,11 +27,17 @@
         <w:rPr>
           <w:rFonts w:ascii="Times New Roman" w:hAnsi="Times New Roman"/>
         </w:rPr>
-        <w:t>- Login</w:t>
+        <w:t xml:space="preserve">- </w:t>
       </w:r>
       <w:bookmarkEnd w:id="3"/>
+      <w:r>
+        <w:rPr>
+          <w:rFonts w:ascii="Times New Roman" w:hAnsi="Times New Roman"/>
+        </w:rPr>
+        <w:t>Login</w:t>
+      </w:r>
     </w:p>
-    <w:p xmlns:wp14="http://schemas.microsoft.com/office/word/2010/wordml" wp14:textId="77777777">
+    <w:p>
       <w:pPr>
         <w:pStyle w:val="Ttulo6"/>
         <w:rPr>
@@ -49,12 +55,12 @@
       <w:tblPr>
         <w:tblW w:w="9284" w:type="dxa"/>
         <w:tblBorders>
-          <w:top w:val="single" w:color="auto" w:sz="4" w:space="0"/>
-          <w:left w:val="single" w:color="auto" w:sz="4" w:space="0"/>
-          <w:bottom w:val="single" w:color="auto" w:sz="4" w:space="0"/>
-          <w:right w:val="single" w:color="auto" w:sz="4" w:space="0"/>
-          <w:insideH w:val="single" w:color="auto" w:sz="4" w:space="0"/>
-          <w:insideV w:val="single" w:color="auto" w:sz="4" w:space="0"/>
+          <w:top w:val="single" w:sz="4" w:space="0" w:color="auto"/>
+          <w:left w:val="single" w:sz="4" w:space="0" w:color="auto"/>
+          <w:bottom w:val="single" w:sz="4" w:space="0" w:color="auto"/>
+          <w:right w:val="single" w:sz="4" w:space="0" w:color="auto"/>
+          <w:insideH w:val="single" w:sz="4" w:space="0" w:color="auto"/>
+          <w:insideV w:val="single" w:sz="4" w:space="0" w:color="auto"/>
         </w:tblBorders>
         <w:tblLayout w:type="fixed"/>
         <w:tblCellMar>
@@ -66,13 +72,7 @@
       <w:tblGrid>
         <w:gridCol w:w="9284"/>
       </w:tblGrid>
-      <w:tr xmlns:wp14="http://schemas.microsoft.com/office/word/2010/wordml" wp14:textId="77777777">
-        <w:tblPrEx>
-          <w:tblCellMar>
-            <w:top w:w="0" w:type="dxa"/>
-            <w:bottom w:w="0" w:type="dxa"/>
-          </w:tblCellMar>
-        </w:tblPrEx>
+      <w:tr>
         <w:trPr>
           <w:trHeight w:val="645"/>
         </w:trPr>
@@ -80,7 +80,7 @@
           <w:tcPr>
             <w:tcW w:w="9284" w:type="dxa"/>
           </w:tcPr>
-          <w:p wp14:textId="77777777">
+          <w:p>
             <w:pPr>
               <w:pStyle w:val="Tabela"/>
             </w:pPr>
@@ -91,12 +91,12 @@
         </w:tc>
       </w:tr>
     </w:tbl>
-    <w:p xmlns:wp14="http://schemas.microsoft.com/office/word/2010/wordml" wp14:textId="77777777">
+    <w:p>
       <w:pPr>
         <w:pStyle w:val="Corpodetexto"/>
       </w:pPr>
     </w:p>
-    <w:p xmlns:wp14="http://schemas.microsoft.com/office/word/2010/wordml" wp14:textId="77777777">
+    <w:p>
       <w:pPr>
         <w:pStyle w:val="Ttulo6"/>
         <w:rPr>
@@ -114,12 +114,12 @@
       <w:tblPr>
         <w:tblW w:w="9212" w:type="dxa"/>
         <w:tblBorders>
-          <w:top w:val="single" w:color="auto" w:sz="4" w:space="0"/>
-          <w:left w:val="single" w:color="auto" w:sz="4" w:space="0"/>
-          <w:bottom w:val="single" w:color="auto" w:sz="4" w:space="0"/>
-          <w:right w:val="single" w:color="auto" w:sz="4" w:space="0"/>
-          <w:insideH w:val="single" w:color="auto" w:sz="4" w:space="0"/>
-          <w:insideV w:val="single" w:color="auto" w:sz="4" w:space="0"/>
+          <w:top w:val="single" w:sz="4" w:space="0" w:color="auto"/>
+          <w:left w:val="single" w:sz="4" w:space="0" w:color="auto"/>
+          <w:bottom w:val="single" w:sz="4" w:space="0" w:color="auto"/>
+          <w:right w:val="single" w:sz="4" w:space="0" w:color="auto"/>
+          <w:insideH w:val="single" w:sz="4" w:space="0" w:color="auto"/>
+          <w:insideV w:val="single" w:sz="4" w:space="0" w:color="auto"/>
         </w:tblBorders>
         <w:tblLayout w:type="fixed"/>
         <w:tblCellMar>
@@ -131,34 +131,26 @@
       <w:tblGrid>
         <w:gridCol w:w="9212"/>
       </w:tblGrid>
-      <w:tr xmlns:wp14="http://schemas.microsoft.com/office/word/2010/wordml" wp14:textId="77777777">
-        <w:tblPrEx>
-          <w:tblCellMar>
-            <w:top w:w="0" w:type="dxa"/>
-            <w:bottom w:w="0" w:type="dxa"/>
-          </w:tblCellMar>
-        </w:tblPrEx>
+      <w:tr>
         <w:trPr>
           <w:trHeight w:val="455"/>
         </w:trPr>
         <w:tc>
           <w:tcPr>
             <w:tcW w:w="9212" w:type="dxa"/>
-            <w:tcMar/>
           </w:tcPr>
-          <w:p wp14:textId="10663F00">
+          <w:p>
             <w:pPr>
               <w:pStyle w:val="Tabela"/>
             </w:pPr>
             <w:r>
-              <w:rPr/>
               <w:t>Menu Principal</w:t>
             </w:r>
           </w:p>
         </w:tc>
       </w:tr>
     </w:tbl>
-    <w:p xmlns:wp14="http://schemas.microsoft.com/office/word/2010/wordml" wp14:textId="77777777">
+    <w:p>
       <w:pPr>
         <w:pStyle w:val="Ttulo6"/>
         <w:keepLines/>
@@ -174,7 +166,7 @@
         </w:rPr>
       </w:pPr>
     </w:p>
-    <w:p xmlns:wp14="http://schemas.microsoft.com/office/word/2010/wordml" wp14:textId="77777777">
+    <w:p>
       <w:pPr>
         <w:pStyle w:val="Ttulo6"/>
         <w:keepLines/>
@@ -193,12 +185,12 @@
       <w:tblPr>
         <w:tblW w:w="9191" w:type="dxa"/>
         <w:tblBorders>
-          <w:top w:val="double" w:color="auto" w:sz="6" w:space="0"/>
-          <w:left w:val="double" w:color="auto" w:sz="6" w:space="0"/>
-          <w:bottom w:val="double" w:color="auto" w:sz="6" w:space="0"/>
-          <w:right w:val="double" w:color="auto" w:sz="6" w:space="0"/>
-          <w:insideH w:val="single" w:color="auto" w:sz="6" w:space="0"/>
-          <w:insideV w:val="single" w:color="auto" w:sz="6" w:space="0"/>
+          <w:top w:val="double" w:sz="6" w:space="0" w:color="auto"/>
+          <w:left w:val="double" w:sz="6" w:space="0" w:color="auto"/>
+          <w:bottom w:val="double" w:sz="6" w:space="0" w:color="auto"/>
+          <w:right w:val="double" w:sz="6" w:space="0" w:color="auto"/>
+          <w:insideH w:val="single" w:sz="6" w:space="0" w:color="auto"/>
+          <w:insideV w:val="single" w:sz="6" w:space="0" w:color="auto"/>
         </w:tblBorders>
         <w:tblLayout w:type="fixed"/>
         <w:tblCellMar>
@@ -213,16 +205,10 @@
         <w:gridCol w:w="1315"/>
         <w:gridCol w:w="1134"/>
         <w:gridCol w:w="1275"/>
-        <w:gridCol w:w="993"/>
-        <w:gridCol w:w="1984"/>
+        <w:gridCol w:w="1080"/>
+        <w:gridCol w:w="1897"/>
       </w:tblGrid>
-      <w:tr xmlns:wp14="http://schemas.microsoft.com/office/word/2010/wordml" wp14:textId="77777777">
-        <w:tblPrEx>
-          <w:tblCellMar>
-            <w:top w:w="0" w:type="dxa"/>
-            <w:bottom w:w="0" w:type="dxa"/>
-          </w:tblCellMar>
-        </w:tblPrEx>
+      <w:tr>
         <w:trPr>
           <w:cantSplit/>
           <w:trHeight w:val="134"/>
@@ -230,9 +216,8 @@
         <w:tc>
           <w:tcPr>
             <w:tcW w:w="1063" w:type="dxa"/>
-            <w:tcMar/>
           </w:tcPr>
-          <w:p wp14:textId="77777777">
+          <w:p>
             <w:pPr>
               <w:pStyle w:val="Tabela"/>
               <w:jc w:val="center"/>
@@ -253,9 +238,8 @@
         <w:tc>
           <w:tcPr>
             <w:tcW w:w="1427" w:type="dxa"/>
-            <w:tcMar/>
           </w:tcPr>
-          <w:p wp14:textId="77777777">
+          <w:p>
             <w:pPr>
               <w:pStyle w:val="Tabela"/>
               <w:jc w:val="center"/>
@@ -276,9 +260,8 @@
         <w:tc>
           <w:tcPr>
             <w:tcW w:w="1315" w:type="dxa"/>
-            <w:tcMar/>
           </w:tcPr>
-          <w:p wp14:textId="77777777">
+          <w:p>
             <w:pPr>
               <w:pStyle w:val="Tabela"/>
               <w:jc w:val="center"/>
@@ -299,9 +282,8 @@
         <w:tc>
           <w:tcPr>
             <w:tcW w:w="1134" w:type="dxa"/>
-            <w:tcMar/>
           </w:tcPr>
-          <w:p wp14:textId="77777777">
+          <w:p>
             <w:pPr>
               <w:pStyle w:val="Tabela"/>
               <w:jc w:val="center"/>
@@ -322,9 +304,8 @@
         <w:tc>
           <w:tcPr>
             <w:tcW w:w="1275" w:type="dxa"/>
-            <w:tcMar/>
           </w:tcPr>
-          <w:p wp14:textId="77777777">
+          <w:p>
             <w:pPr>
               <w:pStyle w:val="Tabela"/>
               <w:jc w:val="center"/>
@@ -344,10 +325,9 @@
         </w:tc>
         <w:tc>
           <w:tcPr>
-            <w:tcW w:w="993" w:type="dxa"/>
-            <w:tcMar/>
+            <w:tcW w:w="1080" w:type="dxa"/>
           </w:tcPr>
-          <w:p wp14:textId="77777777">
+          <w:p>
             <w:pPr>
               <w:pStyle w:val="Tabela"/>
               <w:jc w:val="center"/>
@@ -367,10 +347,9 @@
         </w:tc>
         <w:tc>
           <w:tcPr>
-            <w:tcW w:w="1984" w:type="dxa"/>
-            <w:tcMar/>
+            <w:tcW w:w="1897" w:type="dxa"/>
           </w:tcPr>
-          <w:p wp14:textId="77777777">
+          <w:p>
             <w:pPr>
               <w:pStyle w:val="Tabela"/>
               <w:jc w:val="center"/>
@@ -389,22 +368,15 @@
           </w:p>
         </w:tc>
       </w:tr>
-      <w:tr xmlns:wp14="http://schemas.microsoft.com/office/word/2010/wordml" wp14:textId="77777777">
-        <w:tblPrEx>
-          <w:tblCellMar>
-            <w:top w:w="0" w:type="dxa"/>
-            <w:bottom w:w="0" w:type="dxa"/>
-          </w:tblCellMar>
-        </w:tblPrEx>
+      <w:tr>
         <w:trPr>
           <w:cantSplit/>
         </w:trPr>
         <w:tc>
           <w:tcPr>
             <w:tcW w:w="1063" w:type="dxa"/>
-            <w:tcMar/>
           </w:tcPr>
-          <w:p wp14:textId="77777777">
+          <w:p>
             <w:pPr>
               <w:pStyle w:val="Tabela"/>
               <w:numPr>
@@ -417,43 +389,34 @@
         <w:tc>
           <w:tcPr>
             <w:tcW w:w="1427" w:type="dxa"/>
-            <w:tcMar/>
           </w:tcPr>
-          <w:p wp14:textId="3A0F6630">
+          <w:p>
             <w:pPr>
               <w:pStyle w:val="Tabela"/>
             </w:pPr>
             <w:r>
-              <w:rPr/>
-              <w:t>Logo</w:t>
+              <w:t>Nome de usuário</w:t>
             </w:r>
           </w:p>
         </w:tc>
         <w:tc>
           <w:tcPr>
             <w:tcW w:w="1315" w:type="dxa"/>
-            <w:tcMar/>
           </w:tcPr>
-          <w:p wp14:textId="1240BB2B">
+          <w:p>
             <w:pPr>
               <w:pStyle w:val="Tabela"/>
             </w:pPr>
             <w:r>
-              <w:rPr/>
-              <w:t xml:space="preserve">Imagem </w:t>
-            </w:r>
-            <w:r>
-              <w:rPr/>
-              <w:t>autoral da loja</w:t>
+              <w:t>Campo preenchido pelo usuário</w:t>
             </w:r>
           </w:p>
         </w:tc>
         <w:tc>
           <w:tcPr>
             <w:tcW w:w="1134" w:type="dxa"/>
-            <w:tcMar/>
           </w:tcPr>
-          <w:p wp14:textId="77777777">
+          <w:p>
             <w:pPr>
               <w:pStyle w:val="Tabela"/>
             </w:pPr>
@@ -462,65 +425,51 @@
         <w:tc>
           <w:tcPr>
             <w:tcW w:w="1275" w:type="dxa"/>
-            <w:tcMar/>
           </w:tcPr>
-          <w:p wp14:textId="58DE16B4">
+          <w:p>
+            <w:pPr>
+              <w:pStyle w:val="Tabela"/>
+            </w:pPr>
+          </w:p>
+        </w:tc>
+        <w:tc>
+          <w:tcPr>
+            <w:tcW w:w="1080" w:type="dxa"/>
+          </w:tcPr>
+          <w:p>
+            <w:pPr>
+              <w:pStyle w:val="Tabela"/>
+            </w:pPr>
+            <w:proofErr w:type="spellStart"/>
+            <w:r>
+              <w:t>Text</w:t>
+            </w:r>
+            <w:proofErr w:type="spellEnd"/>
+          </w:p>
+        </w:tc>
+        <w:tc>
+          <w:tcPr>
+            <w:tcW w:w="1897" w:type="dxa"/>
+          </w:tcPr>
+          <w:p>
             <w:pPr>
               <w:pStyle w:val="Tabela"/>
             </w:pPr>
             <w:r>
-              <w:rPr/>
-              <w:t>PNG</w:t>
-            </w:r>
-          </w:p>
-        </w:tc>
-        <w:tc>
-          <w:tcPr>
-            <w:tcW w:w="993" w:type="dxa"/>
-            <w:tcMar/>
-          </w:tcPr>
-          <w:p wp14:textId="1BA839AC">
-            <w:pPr>
-              <w:pStyle w:val="Tabela"/>
-            </w:pPr>
-            <w:r>
-              <w:rPr/>
-              <w:t>Imagem</w:t>
-            </w:r>
-          </w:p>
-        </w:tc>
-        <w:tc>
-          <w:tcPr>
-            <w:tcW w:w="1984" w:type="dxa"/>
-            <w:tcMar/>
-          </w:tcPr>
-          <w:p wp14:textId="483B6863">
-            <w:pPr>
-              <w:pStyle w:val="Tabela"/>
-            </w:pPr>
-            <w:r>
-              <w:rPr/>
-              <w:t>Boa resolução</w:t>
+              <w:t>Sem símbolos especiais (&amp;,%,#)</w:t>
             </w:r>
           </w:p>
         </w:tc>
       </w:tr>
-      <w:tr xmlns:wp14="http://schemas.microsoft.com/office/word/2010/wordml" wp14:textId="77777777">
-        <w:tblPrEx>
-          <w:tblCellMar>
-            <w:top w:w="0" w:type="dxa"/>
-            <w:bottom w:w="0" w:type="dxa"/>
-          </w:tblCellMar>
-        </w:tblPrEx>
+      <w:tr>
         <w:trPr>
           <w:cantSplit/>
         </w:trPr>
         <w:tc>
           <w:tcPr>
             <w:tcW w:w="1063" w:type="dxa"/>
-            <w:tcMar/>
           </w:tcPr>
-          <w:p wp14:textId="77777777">
+          <w:p>
             <w:pPr>
               <w:pStyle w:val="Tabela"/>
               <w:numPr>
@@ -533,48 +482,35 @@
         <w:tc>
           <w:tcPr>
             <w:tcW w:w="1427" w:type="dxa"/>
-            <w:tcMar/>
           </w:tcPr>
-          <w:p wp14:textId="4CBB1F3B">
+          <w:p>
             <w:pPr>
               <w:pStyle w:val="Tabela"/>
             </w:pPr>
             <w:r>
-              <w:rPr/>
-              <w:t>Campo de Login</w:t>
+              <w:t>Senha</w:t>
             </w:r>
           </w:p>
         </w:tc>
         <w:tc>
           <w:tcPr>
             <w:tcW w:w="1315" w:type="dxa"/>
-            <w:tcMar/>
           </w:tcPr>
-          <w:p wp14:textId="4E2E4AEE">
+          <w:p>
             <w:pPr>
               <w:pStyle w:val="Tabela"/>
-              <w:suppressLineNumbers w:val="0"/>
-              <w:bidi w:val="0"/>
-              <w:spacing w:before="40" w:beforeAutospacing="off" w:after="40" w:afterAutospacing="off" w:line="259" w:lineRule="auto"/>
-              <w:ind w:left="0" w:right="0"/>
-              <w:jc w:val="left"/>
+              <w:spacing w:line="259" w:lineRule="auto"/>
             </w:pPr>
             <w:r>
-              <w:rPr/>
-              <w:t xml:space="preserve">Campo de texto </w:t>
-            </w:r>
-            <w:r>
-              <w:rPr/>
-              <w:t>para o login</w:t>
+              <w:t>Campo preenchido pelo usuário</w:t>
             </w:r>
           </w:p>
         </w:tc>
         <w:tc>
           <w:tcPr>
             <w:tcW w:w="1134" w:type="dxa"/>
-            <w:tcMar/>
           </w:tcPr>
-          <w:p wp14:textId="77777777">
+          <w:p>
             <w:pPr>
               <w:pStyle w:val="Tabela"/>
             </w:pPr>
@@ -583,9 +519,8 @@
         <w:tc>
           <w:tcPr>
             <w:tcW w:w="1275" w:type="dxa"/>
-            <w:tcMar/>
           </w:tcPr>
-          <w:p wp14:textId="77777777">
+          <w:p>
             <w:pPr>
               <w:pStyle w:val="Tabela"/>
             </w:pPr>
@@ -593,60 +528,43 @@
         </w:tc>
         <w:tc>
           <w:tcPr>
-            <w:tcW w:w="993" w:type="dxa"/>
-            <w:tcMar/>
+            <w:tcW w:w="1080" w:type="dxa"/>
           </w:tcPr>
-          <w:p wp14:textId="717FB513">
+          <w:p>
             <w:pPr>
               <w:pStyle w:val="Tabela"/>
             </w:pPr>
+            <w:proofErr w:type="spellStart"/>
             <w:r>
-              <w:rPr/>
-              <w:t>Elemento Html</w:t>
+              <w:t>Password</w:t>
             </w:r>
+            <w:proofErr w:type="spellEnd"/>
           </w:p>
         </w:tc>
         <w:tc>
           <w:tcPr>
-            <w:tcW w:w="1984" w:type="dxa"/>
-            <w:tcMar/>
+            <w:tcW w:w="1897" w:type="dxa"/>
           </w:tcPr>
-          <w:p wp14:textId="4D8E9040">
+          <w:p>
             <w:pPr>
               <w:pStyle w:val="Tabela"/>
-              <w:suppressLineNumbers w:val="0"/>
-              <w:bidi w:val="0"/>
-              <w:spacing w:before="40" w:beforeAutospacing="off" w:after="40" w:afterAutospacing="off" w:line="259" w:lineRule="auto"/>
-              <w:ind w:left="0" w:right="0"/>
-              <w:jc w:val="left"/>
+              <w:spacing w:line="259" w:lineRule="auto"/>
             </w:pPr>
             <w:r>
-              <w:rPr/>
-              <w:t xml:space="preserve">Deverá </w:t>
-            </w:r>
-            <w:r>
-              <w:rPr/>
-              <w:t>ser legível</w:t>
+              <w:t>Deve possuir ao menos 8 caracteres</w:t>
             </w:r>
           </w:p>
         </w:tc>
       </w:tr>
-      <w:tr xmlns:wp14="http://schemas.microsoft.com/office/word/2010/wordml" wp14:textId="77777777">
-        <w:tblPrEx>
-          <w:tblCellMar>
-            <w:top w:w="0" w:type="dxa"/>
-            <w:bottom w:w="0" w:type="dxa"/>
-          </w:tblCellMar>
-        </w:tblPrEx>
+      <w:tr>
         <w:trPr>
           <w:cantSplit/>
         </w:trPr>
         <w:tc>
           <w:tcPr>
             <w:tcW w:w="1063" w:type="dxa"/>
-            <w:tcMar/>
           </w:tcPr>
-          <w:p wp14:textId="77777777">
+          <w:p>
             <w:pPr>
               <w:pStyle w:val="Tabela"/>
               <w:numPr>
@@ -659,48 +577,35 @@
         <w:tc>
           <w:tcPr>
             <w:tcW w:w="1427" w:type="dxa"/>
-            <w:tcMar/>
           </w:tcPr>
-          <w:p wp14:textId="350CA8F0">
+          <w:p>
             <w:pPr>
               <w:pStyle w:val="Tabela"/>
             </w:pPr>
             <w:r>
-              <w:rPr/>
-              <w:t>Campo de Senha</w:t>
+              <w:t>Entrar</w:t>
             </w:r>
           </w:p>
         </w:tc>
         <w:tc>
           <w:tcPr>
             <w:tcW w:w="1315" w:type="dxa"/>
-            <w:tcMar/>
           </w:tcPr>
-          <w:p wp14:textId="279A566E">
+          <w:p>
             <w:pPr>
               <w:pStyle w:val="Tabela"/>
-              <w:suppressLineNumbers w:val="0"/>
-              <w:bidi w:val="0"/>
-              <w:spacing w:before="40" w:beforeAutospacing="off" w:after="40" w:afterAutospacing="off" w:line="259" w:lineRule="auto"/>
-              <w:ind w:left="0" w:right="0"/>
-              <w:jc w:val="left"/>
+              <w:spacing w:line="259" w:lineRule="auto"/>
             </w:pPr>
             <w:r>
-              <w:rPr/>
-              <w:t xml:space="preserve">Campo de Texto </w:t>
-            </w:r>
-            <w:r>
-              <w:rPr/>
-              <w:t>para a senha</w:t>
+              <w:t>Botão para consolidar dados</w:t>
             </w:r>
           </w:p>
         </w:tc>
         <w:tc>
           <w:tcPr>
             <w:tcW w:w="1134" w:type="dxa"/>
-            <w:tcMar/>
           </w:tcPr>
-          <w:p wp14:textId="77777777">
+          <w:p>
             <w:pPr>
               <w:pStyle w:val="Tabela"/>
             </w:pPr>
@@ -709,9 +614,8 @@
         <w:tc>
           <w:tcPr>
             <w:tcW w:w="1275" w:type="dxa"/>
-            <w:tcMar/>
           </w:tcPr>
-          <w:p wp14:textId="77777777">
+          <w:p>
             <w:pPr>
               <w:pStyle w:val="Tabela"/>
             </w:pPr>
@@ -719,62 +623,37 @@
         </w:tc>
         <w:tc>
           <w:tcPr>
-            <w:tcW w:w="993" w:type="dxa"/>
-            <w:tcMar/>
+            <w:tcW w:w="1080" w:type="dxa"/>
           </w:tcPr>
-          <w:p wp14:textId="717FB513">
+          <w:p>
             <w:pPr>
               <w:pStyle w:val="Tabela"/>
             </w:pPr>
             <w:r>
-              <w:rPr/>
-              <w:t>Elemento Html</w:t>
+              <w:t>Button</w:t>
             </w:r>
           </w:p>
-          <w:p wp14:textId="3405AC28">
+        </w:tc>
+        <w:tc>
+          <w:tcPr>
+            <w:tcW w:w="1897" w:type="dxa"/>
+          </w:tcPr>
+          <w:p>
             <w:pPr>
               <w:pStyle w:val="Tabela"/>
             </w:pPr>
           </w:p>
         </w:tc>
-        <w:tc>
-          <w:tcPr>
-            <w:tcW w:w="1984" w:type="dxa"/>
-            <w:tcMar/>
-          </w:tcPr>
-          <w:p wp14:textId="4752CBFE">
-            <w:pPr>
-              <w:pStyle w:val="Tabela"/>
-              <w:suppressLineNumbers w:val="0"/>
-              <w:bidi w:val="0"/>
-            </w:pPr>
-            <w:r>
-              <w:rPr/>
-              <w:t xml:space="preserve">Deverá </w:t>
-            </w:r>
-            <w:r>
-              <w:rPr/>
-              <w:t>ser legível</w:t>
-            </w:r>
-          </w:p>
-        </w:tc>
       </w:tr>
-      <w:tr xmlns:wp14="http://schemas.microsoft.com/office/word/2010/wordml" wp14:textId="77777777">
-        <w:tblPrEx>
-          <w:tblCellMar>
-            <w:top w:w="0" w:type="dxa"/>
-            <w:bottom w:w="0" w:type="dxa"/>
-          </w:tblCellMar>
-        </w:tblPrEx>
+      <w:tr>
         <w:trPr>
           <w:cantSplit/>
         </w:trPr>
         <w:tc>
           <w:tcPr>
             <w:tcW w:w="1063" w:type="dxa"/>
-            <w:tcMar/>
           </w:tcPr>
-          <w:p wp14:textId="77777777">
+          <w:p>
             <w:pPr>
               <w:pStyle w:val="Tabela"/>
               <w:numPr>
@@ -787,39 +666,28 @@
         <w:tc>
           <w:tcPr>
             <w:tcW w:w="1427" w:type="dxa"/>
-            <w:tcMar/>
           </w:tcPr>
-          <w:p wp14:textId="432CEFDD">
+          <w:p>
             <w:pPr>
               <w:pStyle w:val="Tabela"/>
             </w:pPr>
-            <w:r>
-              <w:rPr/>
-              <w:t>Botão de confirmação</w:t>
-            </w:r>
           </w:p>
         </w:tc>
         <w:tc>
           <w:tcPr>
             <w:tcW w:w="1315" w:type="dxa"/>
-            <w:tcMar/>
           </w:tcPr>
-          <w:p wp14:textId="6455670A">
+          <w:p>
             <w:pPr>
               <w:pStyle w:val="Tabela"/>
             </w:pPr>
-            <w:r>
-              <w:rPr/>
-              <w:t>Botão escrito “Ok”</w:t>
-            </w:r>
           </w:p>
         </w:tc>
         <w:tc>
           <w:tcPr>
             <w:tcW w:w="1134" w:type="dxa"/>
-            <w:tcMar/>
           </w:tcPr>
-          <w:p wp14:textId="77777777">
+          <w:p>
             <w:pPr>
               <w:pStyle w:val="Tabela"/>
             </w:pPr>
@@ -828,9 +696,8 @@
         <w:tc>
           <w:tcPr>
             <w:tcW w:w="1275" w:type="dxa"/>
-            <w:tcMar/>
           </w:tcPr>
-          <w:p wp14:textId="77777777">
+          <w:p>
             <w:pPr>
               <w:pStyle w:val="Tabela"/>
             </w:pPr>
@@ -838,19 +705,9 @@
         </w:tc>
         <w:tc>
           <w:tcPr>
-            <w:tcW w:w="993" w:type="dxa"/>
-            <w:tcMar/>
+            <w:tcW w:w="1080" w:type="dxa"/>
           </w:tcPr>
-          <w:p wp14:textId="717FB513">
-            <w:pPr>
-              <w:pStyle w:val="Tabela"/>
-            </w:pPr>
-            <w:r>
-              <w:rPr/>
-              <w:t>Elemento Html</w:t>
-            </w:r>
-          </w:p>
-          <w:p wp14:textId="4B1F3211">
+          <w:p>
             <w:pPr>
               <w:pStyle w:val="Tabela"/>
             </w:pPr>
@@ -858,43 +715,24 @@
         </w:tc>
         <w:tc>
           <w:tcPr>
-            <w:tcW w:w="1984" w:type="dxa"/>
-            <w:tcMar/>
+            <w:tcW w:w="1897" w:type="dxa"/>
           </w:tcPr>
-          <w:p wp14:textId="4752CBFE">
-            <w:pPr>
-              <w:pStyle w:val="Tabela"/>
-              <w:suppressLineNumbers w:val="0"/>
-              <w:bidi w:val="0"/>
-            </w:pPr>
-            <w:r>
-              <w:rPr/>
-              <w:t>Deverá ser legível</w:t>
-            </w:r>
-          </w:p>
-          <w:p wp14:textId="1ADAF0FB">
+          <w:p>
             <w:pPr>
               <w:pStyle w:val="Tabela"/>
             </w:pPr>
           </w:p>
         </w:tc>
       </w:tr>
-      <w:tr xmlns:wp14="http://schemas.microsoft.com/office/word/2010/wordml" wp14:textId="77777777">
-        <w:tblPrEx>
-          <w:tblCellMar>
-            <w:top w:w="0" w:type="dxa"/>
-            <w:bottom w:w="0" w:type="dxa"/>
-          </w:tblCellMar>
-        </w:tblPrEx>
+      <w:tr>
         <w:trPr>
           <w:cantSplit/>
         </w:trPr>
         <w:tc>
           <w:tcPr>
             <w:tcW w:w="1063" w:type="dxa"/>
-            <w:tcMar/>
           </w:tcPr>
-          <w:p wp14:textId="77777777">
+          <w:p>
             <w:pPr>
               <w:pStyle w:val="Tabela"/>
               <w:numPr>
@@ -907,39 +745,28 @@
         <w:tc>
           <w:tcPr>
             <w:tcW w:w="1427" w:type="dxa"/>
-            <w:tcMar/>
           </w:tcPr>
-          <w:p wp14:textId="55E9806A">
+          <w:p>
             <w:pPr>
               <w:pStyle w:val="Tabela"/>
             </w:pPr>
-            <w:r>
-              <w:rPr/>
-              <w:t>Imagem de Fundo</w:t>
-            </w:r>
           </w:p>
         </w:tc>
         <w:tc>
           <w:tcPr>
             <w:tcW w:w="1315" w:type="dxa"/>
-            <w:tcMar/>
           </w:tcPr>
-          <w:p wp14:textId="4A211552">
+          <w:p>
             <w:pPr>
               <w:pStyle w:val="Tabela"/>
             </w:pPr>
-            <w:r>
-              <w:rPr/>
-              <w:t>Imagem de fundo da tela de login</w:t>
-            </w:r>
           </w:p>
         </w:tc>
         <w:tc>
           <w:tcPr>
             <w:tcW w:w="1134" w:type="dxa"/>
-            <w:tcMar/>
           </w:tcPr>
-          <w:p wp14:textId="77777777">
+          <w:p>
             <w:pPr>
               <w:pStyle w:val="Tabela"/>
             </w:pPr>
@@ -948,9 +775,8 @@
         <w:tc>
           <w:tcPr>
             <w:tcW w:w="1275" w:type="dxa"/>
-            <w:tcMar/>
           </w:tcPr>
-          <w:p wp14:textId="77777777">
+          <w:p>
             <w:pPr>
               <w:pStyle w:val="Tabela"/>
             </w:pPr>
@@ -958,51 +784,34 @@
         </w:tc>
         <w:tc>
           <w:tcPr>
-            <w:tcW w:w="993" w:type="dxa"/>
-            <w:tcMar/>
+            <w:tcW w:w="1080" w:type="dxa"/>
           </w:tcPr>
-          <w:p wp14:textId="2F1A6594">
+          <w:p>
             <w:pPr>
               <w:pStyle w:val="Tabela"/>
             </w:pPr>
-            <w:r>
-              <w:rPr/>
-              <w:t>Imagem</w:t>
-            </w:r>
           </w:p>
         </w:tc>
         <w:tc>
           <w:tcPr>
-            <w:tcW w:w="1984" w:type="dxa"/>
-            <w:tcMar/>
+            <w:tcW w:w="1897" w:type="dxa"/>
           </w:tcPr>
-          <w:p wp14:textId="5C8EFAB2">
+          <w:p>
             <w:pPr>
               <w:pStyle w:val="Tabela"/>
             </w:pPr>
-            <w:r>
-              <w:rPr/>
-              <w:t>Boa resolução</w:t>
-            </w:r>
           </w:p>
         </w:tc>
       </w:tr>
-      <w:tr xmlns:wp14="http://schemas.microsoft.com/office/word/2010/wordml" wp14:textId="77777777">
-        <w:tblPrEx>
-          <w:tblCellMar>
-            <w:top w:w="0" w:type="dxa"/>
-            <w:bottom w:w="0" w:type="dxa"/>
-          </w:tblCellMar>
-        </w:tblPrEx>
+      <w:tr>
         <w:trPr>
           <w:cantSplit/>
         </w:trPr>
         <w:tc>
           <w:tcPr>
             <w:tcW w:w="1063" w:type="dxa"/>
-            <w:tcMar/>
           </w:tcPr>
-          <w:p wp14:textId="77777777">
+          <w:p>
             <w:pPr>
               <w:pStyle w:val="Tabela"/>
               <w:numPr>
@@ -1015,47 +824,28 @@
         <w:tc>
           <w:tcPr>
             <w:tcW w:w="1427" w:type="dxa"/>
-            <w:tcMar/>
           </w:tcPr>
-          <w:p wp14:textId="707418E7">
+          <w:p>
             <w:pPr>
               <w:pStyle w:val="Tabela"/>
             </w:pPr>
-            <w:r>
-              <w:rPr/>
-              <w:t>Erro</w:t>
-            </w:r>
           </w:p>
         </w:tc>
         <w:tc>
           <w:tcPr>
             <w:tcW w:w="1315" w:type="dxa"/>
-            <w:tcMar/>
           </w:tcPr>
-          <w:p wp14:textId="518C9CEE">
+          <w:p>
             <w:pPr>
               <w:pStyle w:val="Tabela"/>
             </w:pPr>
-            <w:r>
-              <w:rPr/>
-              <w:t xml:space="preserve">Mensagem de erro </w:t>
-            </w:r>
-            <w:r>
-              <w:rPr/>
-              <w:t>de</w:t>
-            </w:r>
-            <w:r>
-              <w:rPr/>
-              <w:t xml:space="preserve"> login</w:t>
-            </w:r>
           </w:p>
         </w:tc>
         <w:tc>
           <w:tcPr>
             <w:tcW w:w="1134" w:type="dxa"/>
-            <w:tcMar/>
           </w:tcPr>
-          <w:p wp14:textId="455A36BC">
+          <w:p>
             <w:pPr>
               <w:pStyle w:val="Tabela"/>
             </w:pPr>
@@ -1064,9 +854,8 @@
         <w:tc>
           <w:tcPr>
             <w:tcW w:w="1275" w:type="dxa"/>
-            <w:tcMar/>
           </w:tcPr>
-          <w:p wp14:textId="77777777">
+          <w:p>
             <w:pPr>
               <w:pStyle w:val="Tabela"/>
             </w:pPr>
@@ -1074,56 +863,35 @@
         </w:tc>
         <w:tc>
           <w:tcPr>
-            <w:tcW w:w="993" w:type="dxa"/>
-            <w:tcMar/>
+            <w:tcW w:w="1080" w:type="dxa"/>
           </w:tcPr>
-          <w:p wp14:textId="168066AE">
+          <w:p>
             <w:pPr>
               <w:pStyle w:val="Tabela"/>
-              <w:suppressLineNumbers w:val="0"/>
-              <w:bidi w:val="0"/>
-              <w:spacing w:before="40" w:beforeAutospacing="off" w:after="40" w:afterAutospacing="off" w:line="259" w:lineRule="auto"/>
-              <w:ind w:left="0" w:right="0"/>
-              <w:jc w:val="left"/>
+              <w:spacing w:line="259" w:lineRule="auto"/>
             </w:pPr>
-            <w:r>
-              <w:rPr/>
-              <w:t>Texto</w:t>
-            </w:r>
           </w:p>
         </w:tc>
         <w:tc>
           <w:tcPr>
-            <w:tcW w:w="1984" w:type="dxa"/>
-            <w:tcMar/>
+            <w:tcW w:w="1897" w:type="dxa"/>
           </w:tcPr>
-          <w:p wp14:textId="53028F77">
+          <w:p>
             <w:pPr>
               <w:pStyle w:val="Tabela"/>
             </w:pPr>
-            <w:r>
-              <w:rPr/>
-              <w:t>Legível e cor chamativa</w:t>
-            </w:r>
           </w:p>
         </w:tc>
       </w:tr>
-      <w:tr xmlns:wp14="http://schemas.microsoft.com/office/word/2010/wordml" wp14:textId="77777777">
-        <w:tblPrEx>
-          <w:tblCellMar>
-            <w:top w:w="0" w:type="dxa"/>
-            <w:bottom w:w="0" w:type="dxa"/>
-          </w:tblCellMar>
-        </w:tblPrEx>
+      <w:tr>
         <w:trPr>
           <w:cantSplit/>
         </w:trPr>
         <w:tc>
           <w:tcPr>
             <w:tcW w:w="1063" w:type="dxa"/>
-            <w:tcMar/>
           </w:tcPr>
-          <w:p wp14:textId="77777777">
+          <w:p>
             <w:pPr>
               <w:pStyle w:val="Tabela"/>
               <w:numPr>
@@ -1136,9 +904,8 @@
         <w:tc>
           <w:tcPr>
             <w:tcW w:w="1427" w:type="dxa"/>
-            <w:tcMar/>
           </w:tcPr>
-          <w:p wp14:textId="77777777">
+          <w:p>
             <w:pPr>
               <w:pStyle w:val="Tabela"/>
             </w:pPr>
@@ -1147,9 +914,8 @@
         <w:tc>
           <w:tcPr>
             <w:tcW w:w="1315" w:type="dxa"/>
-            <w:tcMar/>
           </w:tcPr>
-          <w:p wp14:textId="77777777">
+          <w:p>
             <w:pPr>
               <w:pStyle w:val="Tabela"/>
             </w:pPr>
@@ -1158,9 +924,8 @@
         <w:tc>
           <w:tcPr>
             <w:tcW w:w="1134" w:type="dxa"/>
-            <w:tcMar/>
           </w:tcPr>
-          <w:p wp14:textId="77777777">
+          <w:p>
             <w:pPr>
               <w:pStyle w:val="Tabela"/>
             </w:pPr>
@@ -1169,9 +934,8 @@
         <w:tc>
           <w:tcPr>
             <w:tcW w:w="1275" w:type="dxa"/>
-            <w:tcMar/>
           </w:tcPr>
-          <w:p wp14:textId="77777777">
+          <w:p>
             <w:pPr>
               <w:pStyle w:val="Tabela"/>
             </w:pPr>
@@ -1179,10 +943,9 @@
         </w:tc>
         <w:tc>
           <w:tcPr>
-            <w:tcW w:w="993" w:type="dxa"/>
-            <w:tcMar/>
+            <w:tcW w:w="1080" w:type="dxa"/>
           </w:tcPr>
-          <w:p wp14:textId="77777777">
+          <w:p>
             <w:pPr>
               <w:pStyle w:val="Tabela"/>
             </w:pPr>
@@ -1190,32 +953,24 @@
         </w:tc>
         <w:tc>
           <w:tcPr>
-            <w:tcW w:w="1984" w:type="dxa"/>
-            <w:tcMar/>
+            <w:tcW w:w="1897" w:type="dxa"/>
           </w:tcPr>
-          <w:p wp14:textId="77777777">
+          <w:p>
             <w:pPr>
               <w:pStyle w:val="Tabela"/>
             </w:pPr>
           </w:p>
         </w:tc>
       </w:tr>
-      <w:tr xmlns:wp14="http://schemas.microsoft.com/office/word/2010/wordml" wp14:textId="77777777">
-        <w:tblPrEx>
-          <w:tblCellMar>
-            <w:top w:w="0" w:type="dxa"/>
-            <w:bottom w:w="0" w:type="dxa"/>
-          </w:tblCellMar>
-        </w:tblPrEx>
+      <w:tr>
         <w:trPr>
           <w:cantSplit/>
         </w:trPr>
         <w:tc>
           <w:tcPr>
             <w:tcW w:w="1063" w:type="dxa"/>
-            <w:tcMar/>
           </w:tcPr>
-          <w:p wp14:textId="77777777">
+          <w:p>
             <w:pPr>
               <w:pStyle w:val="Tabela"/>
               <w:numPr>
@@ -1228,9 +983,8 @@
         <w:tc>
           <w:tcPr>
             <w:tcW w:w="1427" w:type="dxa"/>
-            <w:tcMar/>
           </w:tcPr>
-          <w:p wp14:textId="77777777">
+          <w:p>
             <w:pPr>
               <w:pStyle w:val="Tabela"/>
             </w:pPr>
@@ -1239,9 +993,8 @@
         <w:tc>
           <w:tcPr>
             <w:tcW w:w="1315" w:type="dxa"/>
-            <w:tcMar/>
           </w:tcPr>
-          <w:p wp14:textId="77777777">
+          <w:p>
             <w:pPr>
               <w:pStyle w:val="Tabela"/>
             </w:pPr>
@@ -1250,9 +1003,8 @@
         <w:tc>
           <w:tcPr>
             <w:tcW w:w="1134" w:type="dxa"/>
-            <w:tcMar/>
           </w:tcPr>
-          <w:p wp14:textId="77777777">
+          <w:p>
             <w:pPr>
               <w:pStyle w:val="Tabela"/>
             </w:pPr>
@@ -1261,9 +1013,8 @@
         <w:tc>
           <w:tcPr>
             <w:tcW w:w="1275" w:type="dxa"/>
-            <w:tcMar/>
           </w:tcPr>
-          <w:p wp14:textId="77777777">
+          <w:p>
             <w:pPr>
               <w:pStyle w:val="Tabela"/>
             </w:pPr>
@@ -1271,10 +1022,9 @@
         </w:tc>
         <w:tc>
           <w:tcPr>
-            <w:tcW w:w="993" w:type="dxa"/>
-            <w:tcMar/>
+            <w:tcW w:w="1080" w:type="dxa"/>
           </w:tcPr>
-          <w:p wp14:textId="77777777">
+          <w:p>
             <w:pPr>
               <w:pStyle w:val="Tabela"/>
             </w:pPr>
@@ -1282,32 +1032,24 @@
         </w:tc>
         <w:tc>
           <w:tcPr>
-            <w:tcW w:w="1984" w:type="dxa"/>
-            <w:tcMar/>
+            <w:tcW w:w="1897" w:type="dxa"/>
           </w:tcPr>
-          <w:p wp14:textId="77777777">
+          <w:p>
             <w:pPr>
               <w:pStyle w:val="Tabela"/>
             </w:pPr>
           </w:p>
         </w:tc>
       </w:tr>
-      <w:tr xmlns:wp14="http://schemas.microsoft.com/office/word/2010/wordml" wp14:textId="77777777">
-        <w:tblPrEx>
-          <w:tblCellMar>
-            <w:top w:w="0" w:type="dxa"/>
-            <w:bottom w:w="0" w:type="dxa"/>
-          </w:tblCellMar>
-        </w:tblPrEx>
+      <w:tr>
         <w:trPr>
           <w:cantSplit/>
         </w:trPr>
         <w:tc>
           <w:tcPr>
             <w:tcW w:w="1063" w:type="dxa"/>
-            <w:tcMar/>
           </w:tcPr>
-          <w:p wp14:textId="77777777">
+          <w:p>
             <w:pPr>
               <w:pStyle w:val="Tabela"/>
               <w:numPr>
@@ -1320,9 +1062,8 @@
         <w:tc>
           <w:tcPr>
             <w:tcW w:w="1427" w:type="dxa"/>
-            <w:tcMar/>
           </w:tcPr>
-          <w:p wp14:textId="77777777">
+          <w:p>
             <w:pPr>
               <w:pStyle w:val="Tabela"/>
             </w:pPr>
@@ -1331,9 +1072,8 @@
         <w:tc>
           <w:tcPr>
             <w:tcW w:w="1315" w:type="dxa"/>
-            <w:tcMar/>
           </w:tcPr>
-          <w:p wp14:textId="77777777">
+          <w:p>
             <w:pPr>
               <w:pStyle w:val="Tabela"/>
             </w:pPr>
@@ -1342,9 +1082,8 @@
         <w:tc>
           <w:tcPr>
             <w:tcW w:w="1134" w:type="dxa"/>
-            <w:tcMar/>
           </w:tcPr>
-          <w:p wp14:textId="77777777">
+          <w:p>
             <w:pPr>
               <w:pStyle w:val="Tabela"/>
             </w:pPr>
@@ -1353,9 +1092,8 @@
         <w:tc>
           <w:tcPr>
             <w:tcW w:w="1275" w:type="dxa"/>
-            <w:tcMar/>
           </w:tcPr>
-          <w:p wp14:textId="77777777">
+          <w:p>
             <w:pPr>
               <w:pStyle w:val="Tabela"/>
             </w:pPr>
@@ -1363,10 +1101,9 @@
         </w:tc>
         <w:tc>
           <w:tcPr>
-            <w:tcW w:w="993" w:type="dxa"/>
-            <w:tcMar/>
+            <w:tcW w:w="1080" w:type="dxa"/>
           </w:tcPr>
-          <w:p wp14:textId="77777777">
+          <w:p>
             <w:pPr>
               <w:pStyle w:val="Tabela"/>
             </w:pPr>
@@ -1374,32 +1111,24 @@
         </w:tc>
         <w:tc>
           <w:tcPr>
-            <w:tcW w:w="1984" w:type="dxa"/>
-            <w:tcMar/>
+            <w:tcW w:w="1897" w:type="dxa"/>
           </w:tcPr>
-          <w:p wp14:textId="77777777">
+          <w:p>
             <w:pPr>
               <w:pStyle w:val="Tabela"/>
             </w:pPr>
           </w:p>
         </w:tc>
       </w:tr>
-      <w:tr xmlns:wp14="http://schemas.microsoft.com/office/word/2010/wordml" wp14:textId="77777777">
-        <w:tblPrEx>
-          <w:tblCellMar>
-            <w:top w:w="0" w:type="dxa"/>
-            <w:bottom w:w="0" w:type="dxa"/>
-          </w:tblCellMar>
-        </w:tblPrEx>
+      <w:tr>
         <w:trPr>
           <w:cantSplit/>
         </w:trPr>
         <w:tc>
           <w:tcPr>
             <w:tcW w:w="1063" w:type="dxa"/>
-            <w:tcMar/>
           </w:tcPr>
-          <w:p wp14:textId="77777777">
+          <w:p>
             <w:pPr>
               <w:pStyle w:val="Tabela"/>
               <w:numPr>
@@ -1412,9 +1141,8 @@
         <w:tc>
           <w:tcPr>
             <w:tcW w:w="1427" w:type="dxa"/>
-            <w:tcMar/>
           </w:tcPr>
-          <w:p wp14:textId="77777777">
+          <w:p>
             <w:pPr>
               <w:pStyle w:val="Tabela"/>
             </w:pPr>
@@ -1423,9 +1151,8 @@
         <w:tc>
           <w:tcPr>
             <w:tcW w:w="1315" w:type="dxa"/>
-            <w:tcMar/>
           </w:tcPr>
-          <w:p wp14:textId="77777777">
+          <w:p>
             <w:pPr>
               <w:pStyle w:val="Tabela"/>
             </w:pPr>
@@ -1434,9 +1161,8 @@
         <w:tc>
           <w:tcPr>
             <w:tcW w:w="1134" w:type="dxa"/>
-            <w:tcMar/>
           </w:tcPr>
-          <w:p wp14:textId="77777777">
+          <w:p>
             <w:pPr>
               <w:pStyle w:val="Tabela"/>
             </w:pPr>
@@ -1445,9 +1171,8 @@
         <w:tc>
           <w:tcPr>
             <w:tcW w:w="1275" w:type="dxa"/>
-            <w:tcMar/>
           </w:tcPr>
-          <w:p wp14:textId="77777777">
+          <w:p>
             <w:pPr>
               <w:pStyle w:val="Tabela"/>
             </w:pPr>
@@ -1455,10 +1180,9 @@
         </w:tc>
         <w:tc>
           <w:tcPr>
-            <w:tcW w:w="993" w:type="dxa"/>
-            <w:tcMar/>
+            <w:tcW w:w="1080" w:type="dxa"/>
           </w:tcPr>
-          <w:p wp14:textId="77777777">
+          <w:p>
             <w:pPr>
               <w:pStyle w:val="Tabela"/>
             </w:pPr>
@@ -1466,10 +1190,9 @@
         </w:tc>
         <w:tc>
           <w:tcPr>
-            <w:tcW w:w="1984" w:type="dxa"/>
-            <w:tcMar/>
+            <w:tcW w:w="1897" w:type="dxa"/>
           </w:tcPr>
-          <w:p wp14:textId="77777777">
+          <w:p>
             <w:pPr>
               <w:pStyle w:val="Tabela"/>
             </w:pPr>
@@ -1477,726 +1200,12 @@
         </w:tc>
       </w:tr>
     </w:tbl>
-    <w:p xmlns:wp14="http://schemas.microsoft.com/office/word/2010/wordml" wp14:textId="77777777">
+    <w:p>
       <w:pPr>
         <w:pStyle w:val="Corpodetexto"/>
       </w:pPr>
     </w:p>
-    <w:p xmlns:wp14="http://schemas.microsoft.com/office/word/2010/wordml" wp14:textId="77777777">
-      <w:pPr>
-        <w:pStyle w:val="Ttulo6"/>
-        <w:keepLines/>
-        <w:rPr>
-          <w:rFonts w:ascii="Times New Roman" w:hAnsi="Times New Roman"/>
-        </w:rPr>
-      </w:pPr>
-      <w:r>
-        <w:rPr>
-          <w:rFonts w:ascii="Times New Roman" w:hAnsi="Times New Roman"/>
-        </w:rPr>
-        <w:t>Comandos</w:t>
-      </w:r>
-    </w:p>
-    <w:tbl>
-      <w:tblPr>
-        <w:tblW w:w="9190" w:type="dxa"/>
-        <w:tblBorders>
-          <w:top w:val="double" w:color="auto" w:sz="6" w:space="0"/>
-          <w:left w:val="double" w:color="auto" w:sz="6" w:space="0"/>
-          <w:bottom w:val="double" w:color="auto" w:sz="6" w:space="0"/>
-          <w:right w:val="double" w:color="auto" w:sz="6" w:space="0"/>
-          <w:insideH w:val="single" w:color="auto" w:sz="6" w:space="0"/>
-          <w:insideV w:val="single" w:color="auto" w:sz="6" w:space="0"/>
-        </w:tblBorders>
-        <w:tblLayout w:type="fixed"/>
-        <w:tblCellMar>
-          <w:left w:w="70" w:type="dxa"/>
-          <w:right w:w="70" w:type="dxa"/>
-        </w:tblCellMar>
-        <w:tblLook w:val="0000" w:firstRow="0" w:lastRow="0" w:firstColumn="0" w:lastColumn="0" w:noHBand="0" w:noVBand="0"/>
-      </w:tblPr>
-      <w:tblGrid>
-        <w:gridCol w:w="1063"/>
-        <w:gridCol w:w="1559"/>
-        <w:gridCol w:w="4111"/>
-        <w:gridCol w:w="2457"/>
-      </w:tblGrid>
-      <w:tr xmlns:wp14="http://schemas.microsoft.com/office/word/2010/wordml" wp14:textId="77777777">
-        <w:tblPrEx>
-          <w:tblCellMar>
-            <w:top w:w="0" w:type="dxa"/>
-            <w:bottom w:w="0" w:type="dxa"/>
-          </w:tblCellMar>
-        </w:tblPrEx>
-        <w:trPr>
-          <w:cantSplit/>
-        </w:trPr>
-        <w:tc>
-          <w:tcPr>
-            <w:tcW w:w="1063" w:type="dxa"/>
-            <w:tcMar/>
-          </w:tcPr>
-          <w:p wp14:textId="77777777">
-            <w:pPr>
-              <w:pStyle w:val="Tabela"/>
-              <w:jc w:val="center"/>
-              <w:rPr>
-                <w:b/>
-              </w:rPr>
-            </w:pPr>
-            <w:r>
-              <w:rPr>
-                <w:b/>
-              </w:rPr>
-              <w:t>Número</w:t>
-            </w:r>
-          </w:p>
-        </w:tc>
-        <w:tc>
-          <w:tcPr>
-            <w:tcW w:w="1559" w:type="dxa"/>
-            <w:tcMar/>
-          </w:tcPr>
-          <w:p wp14:textId="77777777">
-            <w:pPr>
-              <w:pStyle w:val="Tabela"/>
-              <w:jc w:val="center"/>
-              <w:rPr>
-                <w:b/>
-              </w:rPr>
-            </w:pPr>
-            <w:r>
-              <w:rPr>
-                <w:b/>
-              </w:rPr>
-              <w:t>Nome</w:t>
-            </w:r>
-          </w:p>
-        </w:tc>
-        <w:tc>
-          <w:tcPr>
-            <w:tcW w:w="4111" w:type="dxa"/>
-            <w:tcMar/>
-          </w:tcPr>
-          <w:p wp14:textId="77777777">
-            <w:pPr>
-              <w:pStyle w:val="Tabela"/>
-              <w:jc w:val="center"/>
-              <w:rPr>
-                <w:b/>
-              </w:rPr>
-            </w:pPr>
-            <w:r>
-              <w:rPr>
-                <w:b/>
-              </w:rPr>
-              <w:t>Ação</w:t>
-            </w:r>
-          </w:p>
-        </w:tc>
-        <w:tc>
-          <w:tcPr>
-            <w:tcW w:w="2457" w:type="dxa"/>
-            <w:tcMar/>
-          </w:tcPr>
-          <w:p wp14:textId="77777777">
-            <w:pPr>
-              <w:pStyle w:val="Tabela"/>
-              <w:jc w:val="center"/>
-              <w:rPr>
-                <w:b/>
-              </w:rPr>
-            </w:pPr>
-            <w:r>
-              <w:rPr>
-                <w:b/>
-              </w:rPr>
-              <w:t>Restrições</w:t>
-            </w:r>
-          </w:p>
-        </w:tc>
-      </w:tr>
-      <w:tr xmlns:wp14="http://schemas.microsoft.com/office/word/2010/wordml" wp14:textId="77777777">
-        <w:tblPrEx>
-          <w:tblCellMar>
-            <w:top w:w="0" w:type="dxa"/>
-            <w:bottom w:w="0" w:type="dxa"/>
-          </w:tblCellMar>
-        </w:tblPrEx>
-        <w:trPr>
-          <w:cantSplit/>
-        </w:trPr>
-        <w:tc>
-          <w:tcPr>
-            <w:tcW w:w="1063" w:type="dxa"/>
-            <w:tcMar/>
-          </w:tcPr>
-          <w:p wp14:textId="77777777">
-            <w:pPr>
-              <w:pStyle w:val="Tabela"/>
-              <w:numPr>
-                <w:ilvl w:val="0"/>
-                <w:numId w:val="17"/>
-              </w:numPr>
-            </w:pPr>
-          </w:p>
-        </w:tc>
-        <w:tc>
-          <w:tcPr>
-            <w:tcW w:w="1559" w:type="dxa"/>
-            <w:tcMar/>
-          </w:tcPr>
-          <w:p wp14:textId="26F3DFFE">
-            <w:pPr>
-              <w:pStyle w:val="Tabela"/>
-            </w:pPr>
-            <w:r>
-              <w:rPr/>
-              <w:t>Login</w:t>
-            </w:r>
-          </w:p>
-        </w:tc>
-        <w:tc>
-          <w:tcPr>
-            <w:tcW w:w="4111" w:type="dxa"/>
-            <w:tcMar/>
-          </w:tcPr>
-          <w:p wp14:textId="19F0FA28">
-            <w:pPr>
-              <w:pStyle w:val="Tabela"/>
-            </w:pPr>
-            <w:r>
-              <w:rPr/>
-              <w:t>Receberá o Login do usuário</w:t>
-            </w:r>
-          </w:p>
-        </w:tc>
-        <w:tc>
-          <w:tcPr>
-            <w:tcW w:w="2457" w:type="dxa"/>
-            <w:tcMar/>
-          </w:tcPr>
-          <w:p wp14:textId="73F07FFE">
-            <w:pPr>
-              <w:pStyle w:val="Tabela"/>
-            </w:pPr>
-          </w:p>
-        </w:tc>
-      </w:tr>
-      <w:tr xmlns:wp14="http://schemas.microsoft.com/office/word/2010/wordml" wp14:textId="77777777">
-        <w:tblPrEx>
-          <w:tblCellMar>
-            <w:top w:w="0" w:type="dxa"/>
-            <w:bottom w:w="0" w:type="dxa"/>
-          </w:tblCellMar>
-        </w:tblPrEx>
-        <w:trPr>
-          <w:cantSplit/>
-        </w:trPr>
-        <w:tc>
-          <w:tcPr>
-            <w:tcW w:w="1063" w:type="dxa"/>
-            <w:tcMar/>
-          </w:tcPr>
-          <w:p wp14:textId="77777777">
-            <w:pPr>
-              <w:pStyle w:val="Tabela"/>
-              <w:numPr>
-                <w:ilvl w:val="0"/>
-                <w:numId w:val="17"/>
-              </w:numPr>
-            </w:pPr>
-          </w:p>
-        </w:tc>
-        <w:tc>
-          <w:tcPr>
-            <w:tcW w:w="1559" w:type="dxa"/>
-            <w:tcMar/>
-          </w:tcPr>
-          <w:p wp14:textId="48AFD050">
-            <w:pPr>
-              <w:pStyle w:val="Tabela"/>
-            </w:pPr>
-            <w:r>
-              <w:rPr/>
-              <w:t>Senha</w:t>
-            </w:r>
-          </w:p>
-        </w:tc>
-        <w:tc>
-          <w:tcPr>
-            <w:tcW w:w="4111" w:type="dxa"/>
-            <w:tcMar/>
-          </w:tcPr>
-          <w:p wp14:textId="053BD1FE">
-            <w:pPr>
-              <w:pStyle w:val="Tabela"/>
-            </w:pPr>
-            <w:r>
-              <w:rPr/>
-              <w:t>Receberá a Senha do Usuário</w:t>
-            </w:r>
-          </w:p>
-        </w:tc>
-        <w:tc>
-          <w:tcPr>
-            <w:tcW w:w="2457" w:type="dxa"/>
-            <w:tcMar/>
-          </w:tcPr>
-          <w:p wp14:textId="24E307BF">
-            <w:pPr>
-              <w:pStyle w:val="Tabela"/>
-            </w:pPr>
-          </w:p>
-        </w:tc>
-      </w:tr>
-      <w:tr xmlns:wp14="http://schemas.microsoft.com/office/word/2010/wordml" wp14:textId="77777777">
-        <w:tblPrEx>
-          <w:tblCellMar>
-            <w:top w:w="0" w:type="dxa"/>
-            <w:bottom w:w="0" w:type="dxa"/>
-          </w:tblCellMar>
-        </w:tblPrEx>
-        <w:trPr>
-          <w:cantSplit/>
-        </w:trPr>
-        <w:tc>
-          <w:tcPr>
-            <w:tcW w:w="1063" w:type="dxa"/>
-            <w:tcMar/>
-          </w:tcPr>
-          <w:p wp14:textId="77777777">
-            <w:pPr>
-              <w:pStyle w:val="Tabela"/>
-              <w:numPr>
-                <w:ilvl w:val="0"/>
-                <w:numId w:val="17"/>
-              </w:numPr>
-            </w:pPr>
-          </w:p>
-        </w:tc>
-        <w:tc>
-          <w:tcPr>
-            <w:tcW w:w="1559" w:type="dxa"/>
-            <w:tcMar/>
-          </w:tcPr>
-          <w:p wp14:textId="4E7FE934">
-            <w:pPr>
-              <w:pStyle w:val="Tabela"/>
-            </w:pPr>
-            <w:r>
-              <w:rPr/>
-              <w:t>Botão de Confirmação</w:t>
-            </w:r>
-          </w:p>
-        </w:tc>
-        <w:tc>
-          <w:tcPr>
-            <w:tcW w:w="4111" w:type="dxa"/>
-            <w:tcMar/>
-          </w:tcPr>
-          <w:p wp14:textId="4548BFF2">
-            <w:pPr>
-              <w:pStyle w:val="Tabela"/>
-            </w:pPr>
-            <w:r>
-              <w:rPr/>
-              <w:t>Irá dar início ao processo de login do usuário</w:t>
-            </w:r>
-            <w:r>
-              <w:rPr/>
-              <w:t xml:space="preserve"> (Conferir se dados estão corretos)</w:t>
-            </w:r>
-          </w:p>
-        </w:tc>
-        <w:tc>
-          <w:tcPr>
-            <w:tcW w:w="2457" w:type="dxa"/>
-            <w:tcMar/>
-          </w:tcPr>
-          <w:p wp14:textId="77777777">
-            <w:pPr>
-              <w:pStyle w:val="Tabela"/>
-            </w:pPr>
-          </w:p>
-        </w:tc>
-      </w:tr>
-      <w:tr xmlns:wp14="http://schemas.microsoft.com/office/word/2010/wordml" wp14:textId="77777777">
-        <w:tblPrEx>
-          <w:tblCellMar>
-            <w:top w:w="0" w:type="dxa"/>
-            <w:bottom w:w="0" w:type="dxa"/>
-          </w:tblCellMar>
-        </w:tblPrEx>
-        <w:trPr>
-          <w:cantSplit/>
-        </w:trPr>
-        <w:tc>
-          <w:tcPr>
-            <w:tcW w:w="1063" w:type="dxa"/>
-            <w:tcMar/>
-          </w:tcPr>
-          <w:p wp14:textId="77777777">
-            <w:pPr>
-              <w:pStyle w:val="Tabela"/>
-              <w:numPr>
-                <w:ilvl w:val="0"/>
-                <w:numId w:val="17"/>
-              </w:numPr>
-            </w:pPr>
-          </w:p>
-        </w:tc>
-        <w:tc>
-          <w:tcPr>
-            <w:tcW w:w="1559" w:type="dxa"/>
-            <w:tcMar/>
-          </w:tcPr>
-          <w:p wp14:textId="6086C414">
-            <w:pPr>
-              <w:pStyle w:val="Tabela"/>
-            </w:pPr>
-            <w:r>
-              <w:rPr/>
-              <w:t>Erro</w:t>
-            </w:r>
-          </w:p>
-        </w:tc>
-        <w:tc>
-          <w:tcPr>
-            <w:tcW w:w="4111" w:type="dxa"/>
-            <w:tcMar/>
-          </w:tcPr>
-          <w:p wp14:textId="6FB2D1A9">
-            <w:pPr>
-              <w:pStyle w:val="Tabela"/>
-            </w:pPr>
-            <w:r>
-              <w:rPr/>
-              <w:t>Exibirá uma mensagem de erro caso o login/senha esteja errado</w:t>
-            </w:r>
-          </w:p>
-        </w:tc>
-        <w:tc>
-          <w:tcPr>
-            <w:tcW w:w="2457" w:type="dxa"/>
-            <w:tcMar/>
-          </w:tcPr>
-          <w:p wp14:textId="77777777">
-            <w:pPr>
-              <w:pStyle w:val="Tabela"/>
-            </w:pPr>
-          </w:p>
-        </w:tc>
-      </w:tr>
-      <w:tr xmlns:wp14="http://schemas.microsoft.com/office/word/2010/wordml" wp14:textId="77777777">
-        <w:tblPrEx>
-          <w:tblCellMar>
-            <w:top w:w="0" w:type="dxa"/>
-            <w:bottom w:w="0" w:type="dxa"/>
-          </w:tblCellMar>
-        </w:tblPrEx>
-        <w:trPr>
-          <w:cantSplit/>
-        </w:trPr>
-        <w:tc>
-          <w:tcPr>
-            <w:tcW w:w="1063" w:type="dxa"/>
-            <w:tcMar/>
-          </w:tcPr>
-          <w:p wp14:textId="77777777">
-            <w:pPr>
-              <w:pStyle w:val="Tabela"/>
-              <w:numPr>
-                <w:ilvl w:val="0"/>
-                <w:numId w:val="17"/>
-              </w:numPr>
-            </w:pPr>
-          </w:p>
-        </w:tc>
-        <w:tc>
-          <w:tcPr>
-            <w:tcW w:w="1559" w:type="dxa"/>
-            <w:tcMar/>
-          </w:tcPr>
-          <w:p wp14:textId="51FC28BB">
-            <w:pPr>
-              <w:pStyle w:val="Tabela"/>
-            </w:pPr>
-            <w:r>
-              <w:rPr/>
-              <w:t xml:space="preserve">Login </w:t>
-            </w:r>
-            <w:r>
-              <w:rPr/>
-              <w:t>Concluído</w:t>
-            </w:r>
-          </w:p>
-        </w:tc>
-        <w:tc>
-          <w:tcPr>
-            <w:tcW w:w="4111" w:type="dxa"/>
-            <w:tcMar/>
-          </w:tcPr>
-          <w:p wp14:textId="3A727226">
-            <w:pPr>
-              <w:pStyle w:val="Tabela"/>
-            </w:pPr>
-            <w:r>
-              <w:rPr/>
-              <w:t>Encaminhará o usuário para a tela do Menu Principal.</w:t>
-            </w:r>
-          </w:p>
-        </w:tc>
-        <w:tc>
-          <w:tcPr>
-            <w:tcW w:w="2457" w:type="dxa"/>
-            <w:tcMar/>
-          </w:tcPr>
-          <w:p wp14:textId="341831FC">
-            <w:pPr>
-              <w:pStyle w:val="Tabela"/>
-            </w:pPr>
-          </w:p>
-        </w:tc>
-      </w:tr>
-      <w:tr xmlns:wp14="http://schemas.microsoft.com/office/word/2010/wordml" wp14:textId="77777777">
-        <w:tblPrEx>
-          <w:tblCellMar>
-            <w:top w:w="0" w:type="dxa"/>
-            <w:bottom w:w="0" w:type="dxa"/>
-          </w:tblCellMar>
-        </w:tblPrEx>
-        <w:trPr>
-          <w:cantSplit/>
-        </w:trPr>
-        <w:tc>
-          <w:tcPr>
-            <w:tcW w:w="1063" w:type="dxa"/>
-            <w:tcMar/>
-          </w:tcPr>
-          <w:p wp14:textId="77777777">
-            <w:pPr>
-              <w:pStyle w:val="Tabela"/>
-              <w:numPr>
-                <w:ilvl w:val="0"/>
-                <w:numId w:val="17"/>
-              </w:numPr>
-            </w:pPr>
-          </w:p>
-        </w:tc>
-        <w:tc>
-          <w:tcPr>
-            <w:tcW w:w="1559" w:type="dxa"/>
-            <w:tcMar/>
-          </w:tcPr>
-          <w:p wp14:textId="77777777">
-            <w:pPr>
-              <w:pStyle w:val="Tabela"/>
-            </w:pPr>
-          </w:p>
-        </w:tc>
-        <w:tc>
-          <w:tcPr>
-            <w:tcW w:w="4111" w:type="dxa"/>
-            <w:tcMar/>
-          </w:tcPr>
-          <w:p wp14:textId="77777777">
-            <w:pPr>
-              <w:pStyle w:val="Tabela"/>
-            </w:pPr>
-          </w:p>
-        </w:tc>
-        <w:tc>
-          <w:tcPr>
-            <w:tcW w:w="2457" w:type="dxa"/>
-            <w:tcMar/>
-          </w:tcPr>
-          <w:p wp14:textId="77777777">
-            <w:pPr>
-              <w:pStyle w:val="Tabela"/>
-            </w:pPr>
-          </w:p>
-        </w:tc>
-      </w:tr>
-      <w:tr xmlns:wp14="http://schemas.microsoft.com/office/word/2010/wordml" wp14:textId="77777777">
-        <w:tblPrEx>
-          <w:tblCellMar>
-            <w:top w:w="0" w:type="dxa"/>
-            <w:bottom w:w="0" w:type="dxa"/>
-          </w:tblCellMar>
-        </w:tblPrEx>
-        <w:trPr>
-          <w:cantSplit/>
-        </w:trPr>
-        <w:tc>
-          <w:tcPr>
-            <w:tcW w:w="1063" w:type="dxa"/>
-            <w:tcMar/>
-          </w:tcPr>
-          <w:p wp14:textId="77777777">
-            <w:pPr>
-              <w:pStyle w:val="Tabela"/>
-              <w:numPr>
-                <w:ilvl w:val="0"/>
-                <w:numId w:val="17"/>
-              </w:numPr>
-            </w:pPr>
-          </w:p>
-        </w:tc>
-        <w:tc>
-          <w:tcPr>
-            <w:tcW w:w="1559" w:type="dxa"/>
-            <w:tcMar/>
-          </w:tcPr>
-          <w:p wp14:textId="77777777">
-            <w:pPr>
-              <w:pStyle w:val="Tabela"/>
-            </w:pPr>
-          </w:p>
-        </w:tc>
-        <w:tc>
-          <w:tcPr>
-            <w:tcW w:w="4111" w:type="dxa"/>
-            <w:tcMar/>
-          </w:tcPr>
-          <w:p wp14:textId="77777777">
-            <w:pPr>
-              <w:pStyle w:val="Tabela"/>
-            </w:pPr>
-          </w:p>
-        </w:tc>
-        <w:tc>
-          <w:tcPr>
-            <w:tcW w:w="2457" w:type="dxa"/>
-            <w:tcMar/>
-          </w:tcPr>
-          <w:p wp14:textId="77777777">
-            <w:pPr>
-              <w:pStyle w:val="Tabela"/>
-            </w:pPr>
-          </w:p>
-        </w:tc>
-      </w:tr>
-      <w:tr xmlns:wp14="http://schemas.microsoft.com/office/word/2010/wordml" wp14:textId="77777777">
-        <w:tblPrEx>
-          <w:tblCellMar>
-            <w:top w:w="0" w:type="dxa"/>
-            <w:bottom w:w="0" w:type="dxa"/>
-          </w:tblCellMar>
-        </w:tblPrEx>
-        <w:trPr>
-          <w:cantSplit/>
-        </w:trPr>
-        <w:tc>
-          <w:tcPr>
-            <w:tcW w:w="1063" w:type="dxa"/>
-            <w:tcMar/>
-          </w:tcPr>
-          <w:p wp14:textId="77777777">
-            <w:pPr>
-              <w:pStyle w:val="Tabela"/>
-              <w:numPr>
-                <w:ilvl w:val="0"/>
-                <w:numId w:val="17"/>
-              </w:numPr>
-            </w:pPr>
-          </w:p>
-        </w:tc>
-        <w:tc>
-          <w:tcPr>
-            <w:tcW w:w="1559" w:type="dxa"/>
-            <w:tcMar/>
-          </w:tcPr>
-          <w:p wp14:textId="77777777">
-            <w:pPr>
-              <w:pStyle w:val="Tabela"/>
-            </w:pPr>
-          </w:p>
-        </w:tc>
-        <w:tc>
-          <w:tcPr>
-            <w:tcW w:w="4111" w:type="dxa"/>
-            <w:tcMar/>
-          </w:tcPr>
-          <w:p wp14:textId="77777777">
-            <w:pPr>
-              <w:pStyle w:val="Tabela"/>
-            </w:pPr>
-          </w:p>
-        </w:tc>
-        <w:tc>
-          <w:tcPr>
-            <w:tcW w:w="2457" w:type="dxa"/>
-            <w:tcMar/>
-          </w:tcPr>
-          <w:p wp14:textId="77777777">
-            <w:pPr>
-              <w:pStyle w:val="Tabela"/>
-            </w:pPr>
-          </w:p>
-        </w:tc>
-      </w:tr>
-      <w:tr xmlns:wp14="http://schemas.microsoft.com/office/word/2010/wordml" wp14:textId="77777777">
-        <w:tblPrEx>
-          <w:tblCellMar>
-            <w:top w:w="0" w:type="dxa"/>
-            <w:bottom w:w="0" w:type="dxa"/>
-          </w:tblCellMar>
-        </w:tblPrEx>
-        <w:trPr>
-          <w:cantSplit/>
-        </w:trPr>
-        <w:tc>
-          <w:tcPr>
-            <w:tcW w:w="1063" w:type="dxa"/>
-            <w:tcMar/>
-          </w:tcPr>
-          <w:p wp14:textId="77777777">
-            <w:pPr>
-              <w:pStyle w:val="Tabela"/>
-              <w:numPr>
-                <w:ilvl w:val="0"/>
-                <w:numId w:val="17"/>
-              </w:numPr>
-            </w:pPr>
-          </w:p>
-        </w:tc>
-        <w:tc>
-          <w:tcPr>
-            <w:tcW w:w="1559" w:type="dxa"/>
-            <w:tcMar/>
-          </w:tcPr>
-          <w:p wp14:textId="77777777">
-            <w:pPr>
-              <w:pStyle w:val="Tabela"/>
-            </w:pPr>
-          </w:p>
-        </w:tc>
-        <w:tc>
-          <w:tcPr>
-            <w:tcW w:w="4111" w:type="dxa"/>
-            <w:tcMar/>
-          </w:tcPr>
-          <w:p wp14:textId="77777777">
-            <w:pPr>
-              <w:pStyle w:val="Tabela"/>
-            </w:pPr>
-          </w:p>
-        </w:tc>
-        <w:tc>
-          <w:tcPr>
-            <w:tcW w:w="2457" w:type="dxa"/>
-            <w:tcMar/>
-          </w:tcPr>
-          <w:p wp14:textId="77777777">
-            <w:pPr>
-              <w:pStyle w:val="Tabela"/>
-            </w:pPr>
-          </w:p>
-        </w:tc>
-      </w:tr>
-    </w:tbl>
-    <w:p xmlns:wp14="http://schemas.microsoft.com/office/word/2010/wordml" wp14:textId="77777777">
+    <w:p>
       <w:pPr>
         <w:pStyle w:val="Ttulo5"/>
         <w:numPr>
@@ -2215,28 +1224,28 @@
       <w:headerReference w:type="default" r:id="rId8"/>
       <w:footerReference w:type="even" r:id="rId9"/>
       <w:footerReference w:type="default" r:id="rId10"/>
-      <w:pgSz w:w="11909" w:h="16834" w:orient="portrait" w:code="9"/>
+      <w:headerReference w:type="first" r:id="rId11"/>
+      <w:footerReference w:type="first" r:id="rId12"/>
+      <w:pgSz w:w="11909" w:h="16834" w:code="9"/>
       <w:pgMar w:top="0" w:right="720" w:bottom="720" w:left="720" w:header="709" w:footer="709" w:gutter="0"/>
       <w:cols w:space="720"/>
       <w:titlePg/>
-      <w:headerReference w:type="first" r:id="Re5c84610fcd94319"/>
-      <w:footerReference w:type="first" r:id="R57dd382466844df8"/>
     </w:sectPr>
   </w:body>
 </w:document>
 </file>
 
 <file path=word/endnotes.xml><?xml version="1.0" encoding="utf-8"?>
-<w:endnotes xmlns:wpc="http://schemas.microsoft.com/office/word/2010/wordprocessingCanvas" xmlns:cx="http://schemas.microsoft.com/office/drawing/2014/chartex" xmlns:cx1="http://schemas.microsoft.com/office/drawing/2015/9/8/chartex" xmlns:cx2="http://schemas.microsoft.com/office/drawing/2015/10/21/chartex" xmlns:cx3="http://schemas.microsoft.com/office/drawing/2016/5/9/chartex" xmlns:cx4="http://schemas.microsoft.com/office/drawing/2016/5/10/chartex" xmlns:cx5="http://schemas.microsoft.com/office/drawing/2016/5/11/chartex" xmlns:cx6="http://schemas.microsoft.com/office/drawing/2016/5/12/chartex" xmlns:cx7="http://schemas.microsoft.com/office/drawing/2016/5/13/chartex" xmlns:cx8="http://schemas.microsoft.com/office/drawing/2016/5/14/chartex" xmlns:mc="http://schemas.openxmlformats.org/markup-compatibility/2006" xmlns:aink="http://schemas.microsoft.com/office/drawing/2016/ink" xmlns:am3d="http://schemas.microsoft.com/office/drawing/2017/model3d" xmlns:o="urn:schemas-microsoft-com:office:office" xmlns:oel="http://schemas.microsoft.com/office/2019/extlst" xmlns:r="http://schemas.openxmlformats.org/officeDocument/2006/relationships" xmlns:m="http://schemas.openxmlformats.org/officeDocument/2006/math" xmlns:v="urn:schemas-microsoft-com:vml" xmlns:wp14="http://schemas.microsoft.com/office/word/2010/wordprocessingDrawing" xmlns:wp="http://schemas.openxmlformats.org/drawingml/2006/wordprocessingDrawing" xmlns:w10="urn:schemas-microsoft-com:office:word" xmlns:w="http://schemas.openxmlformats.org/wordprocessingml/2006/main" xmlns:w14="http://schemas.microsoft.com/office/word/2010/wordml" xmlns:w15="http://schemas.microsoft.com/office/word/2012/wordml" xmlns:w16cex="http://schemas.microsoft.com/office/word/2018/wordml/cex" xmlns:w16cid="http://schemas.microsoft.com/office/word/2016/wordml/cid" xmlns:w16="http://schemas.microsoft.com/office/word/2018/wordml" xmlns:w16sdtdh="http://schemas.microsoft.com/office/word/2020/wordml/sdtdatahash" xmlns:w16se="http://schemas.microsoft.com/office/word/2015/wordml/symex" xmlns:wpg="http://schemas.microsoft.com/office/word/2010/wordprocessingGroup" xmlns:wpi="http://schemas.microsoft.com/office/word/2010/wordprocessingInk" xmlns:wne="http://schemas.microsoft.com/office/word/2006/wordml" xmlns:wps="http://schemas.microsoft.com/office/word/2010/wordprocessingShape" mc:Ignorable="w14 w15 w16se w16cid w16 w16cex w16sdtdh wp14">
+<w:endnotes xmlns:wpc="http://schemas.microsoft.com/office/word/2010/wordprocessingCanvas" xmlns:cx="http://schemas.microsoft.com/office/drawing/2014/chartex" xmlns:cx1="http://schemas.microsoft.com/office/drawing/2015/9/8/chartex" xmlns:cx2="http://schemas.microsoft.com/office/drawing/2015/10/21/chartex" xmlns:cx3="http://schemas.microsoft.com/office/drawing/2016/5/9/chartex" xmlns:cx4="http://schemas.microsoft.com/office/drawing/2016/5/10/chartex" xmlns:cx5="http://schemas.microsoft.com/office/drawing/2016/5/11/chartex" xmlns:cx6="http://schemas.microsoft.com/office/drawing/2016/5/12/chartex" xmlns:cx7="http://schemas.microsoft.com/office/drawing/2016/5/13/chartex" xmlns:cx8="http://schemas.microsoft.com/office/drawing/2016/5/14/chartex" xmlns:mc="http://schemas.openxmlformats.org/markup-compatibility/2006" xmlns:aink="http://schemas.microsoft.com/office/drawing/2016/ink" xmlns:am3d="http://schemas.microsoft.com/office/drawing/2017/model3d" xmlns:o="urn:schemas-microsoft-com:office:office" xmlns:r="http://schemas.openxmlformats.org/officeDocument/2006/relationships" xmlns:m="http://schemas.openxmlformats.org/officeDocument/2006/math" xmlns:v="urn:schemas-microsoft-com:vml" xmlns:wp14="http://schemas.microsoft.com/office/word/2010/wordprocessingDrawing" xmlns:wp="http://schemas.openxmlformats.org/drawingml/2006/wordprocessingDrawing" xmlns:w10="urn:schemas-microsoft-com:office:word" xmlns:w="http://schemas.openxmlformats.org/wordprocessingml/2006/main" xmlns:w14="http://schemas.microsoft.com/office/word/2010/wordml" xmlns:w15="http://schemas.microsoft.com/office/word/2012/wordml" xmlns:w16cex="http://schemas.microsoft.com/office/word/2018/wordml/cex" xmlns:w16cid="http://schemas.microsoft.com/office/word/2016/wordml/cid" xmlns:w16="http://schemas.microsoft.com/office/word/2018/wordml" xmlns:w16sdtdh="http://schemas.microsoft.com/office/word/2020/wordml/sdtdatahash" xmlns:w16se="http://schemas.microsoft.com/office/word/2015/wordml/symex" xmlns:wpg="http://schemas.microsoft.com/office/word/2010/wordprocessingGroup" xmlns:wpi="http://schemas.microsoft.com/office/word/2010/wordprocessingInk" xmlns:wne="http://schemas.microsoft.com/office/word/2006/wordml" xmlns:wps="http://schemas.microsoft.com/office/word/2010/wordprocessingShape" mc:Ignorable="w14 w15 w16se w16cid w16 w16cex w16sdtdh wp14">
   <w:endnote w:type="separator" w:id="-1">
-    <w:p xmlns:wp14="http://schemas.microsoft.com/office/word/2010/wordml" wp14:textId="77777777">
+    <w:p>
       <w:r>
         <w:separator/>
       </w:r>
     </w:p>
   </w:endnote>
   <w:endnote w:type="continuationSeparator" w:id="0">
-    <w:p xmlns:wp14="http://schemas.microsoft.com/office/word/2010/wordml" wp14:textId="77777777">
+    <w:p>
       <w:r>
         <w:continuationSeparator/>
       </w:r>
@@ -2246,11 +1255,11 @@
 </file>
 
 <file path=word/footer1.xml><?xml version="1.0" encoding="utf-8"?>
-<w:ftr xmlns:wpc="http://schemas.microsoft.com/office/word/2010/wordprocessingCanvas" xmlns:cx="http://schemas.microsoft.com/office/drawing/2014/chartex" xmlns:cx1="http://schemas.microsoft.com/office/drawing/2015/9/8/chartex" xmlns:cx2="http://schemas.microsoft.com/office/drawing/2015/10/21/chartex" xmlns:cx3="http://schemas.microsoft.com/office/drawing/2016/5/9/chartex" xmlns:cx4="http://schemas.microsoft.com/office/drawing/2016/5/10/chartex" xmlns:cx5="http://schemas.microsoft.com/office/drawing/2016/5/11/chartex" xmlns:cx6="http://schemas.microsoft.com/office/drawing/2016/5/12/chartex" xmlns:cx7="http://schemas.microsoft.com/office/drawing/2016/5/13/chartex" xmlns:cx8="http://schemas.microsoft.com/office/drawing/2016/5/14/chartex" xmlns:mc="http://schemas.openxmlformats.org/markup-compatibility/2006" xmlns:aink="http://schemas.microsoft.com/office/drawing/2016/ink" xmlns:am3d="http://schemas.microsoft.com/office/drawing/2017/model3d" xmlns:o="urn:schemas-microsoft-com:office:office" xmlns:oel="http://schemas.microsoft.com/office/2019/extlst" xmlns:r="http://schemas.openxmlformats.org/officeDocument/2006/relationships" xmlns:m="http://schemas.openxmlformats.org/officeDocument/2006/math" xmlns:v="urn:schemas-microsoft-com:vml" xmlns:wp14="http://schemas.microsoft.com/office/word/2010/wordprocessingDrawing" xmlns:wp="http://schemas.openxmlformats.org/drawingml/2006/wordprocessingDrawing" xmlns:w10="urn:schemas-microsoft-com:office:word" xmlns:w="http://schemas.openxmlformats.org/wordprocessingml/2006/main" xmlns:w14="http://schemas.microsoft.com/office/word/2010/wordml" xmlns:w15="http://schemas.microsoft.com/office/word/2012/wordml" xmlns:w16cex="http://schemas.microsoft.com/office/word/2018/wordml/cex" xmlns:w16cid="http://schemas.microsoft.com/office/word/2016/wordml/cid" xmlns:w16="http://schemas.microsoft.com/office/word/2018/wordml" xmlns:w16sdtdh="http://schemas.microsoft.com/office/word/2020/wordml/sdtdatahash" xmlns:w16se="http://schemas.microsoft.com/office/word/2015/wordml/symex" xmlns:wpg="http://schemas.microsoft.com/office/word/2010/wordprocessingGroup" xmlns:wpi="http://schemas.microsoft.com/office/word/2010/wordprocessingInk" xmlns:wne="http://schemas.microsoft.com/office/word/2006/wordml" xmlns:wps="http://schemas.microsoft.com/office/word/2010/wordprocessingShape" mc:Ignorable="w14 w15 w16se w16cid w16 w16cex w16sdtdh wp14">
-  <w:p xmlns:wp14="http://schemas.microsoft.com/office/word/2010/wordml" wp14:textId="77777777">
+<w:ftr xmlns:wpc="http://schemas.microsoft.com/office/word/2010/wordprocessingCanvas" xmlns:cx="http://schemas.microsoft.com/office/drawing/2014/chartex" xmlns:cx1="http://schemas.microsoft.com/office/drawing/2015/9/8/chartex" xmlns:cx2="http://schemas.microsoft.com/office/drawing/2015/10/21/chartex" xmlns:cx3="http://schemas.microsoft.com/office/drawing/2016/5/9/chartex" xmlns:cx4="http://schemas.microsoft.com/office/drawing/2016/5/10/chartex" xmlns:cx5="http://schemas.microsoft.com/office/drawing/2016/5/11/chartex" xmlns:cx6="http://schemas.microsoft.com/office/drawing/2016/5/12/chartex" xmlns:cx7="http://schemas.microsoft.com/office/drawing/2016/5/13/chartex" xmlns:cx8="http://schemas.microsoft.com/office/drawing/2016/5/14/chartex" xmlns:mc="http://schemas.openxmlformats.org/markup-compatibility/2006" xmlns:aink="http://schemas.microsoft.com/office/drawing/2016/ink" xmlns:am3d="http://schemas.microsoft.com/office/drawing/2017/model3d" xmlns:o="urn:schemas-microsoft-com:office:office" xmlns:r="http://schemas.openxmlformats.org/officeDocument/2006/relationships" xmlns:m="http://schemas.openxmlformats.org/officeDocument/2006/math" xmlns:v="urn:schemas-microsoft-com:vml" xmlns:wp14="http://schemas.microsoft.com/office/word/2010/wordprocessingDrawing" xmlns:wp="http://schemas.openxmlformats.org/drawingml/2006/wordprocessingDrawing" xmlns:w10="urn:schemas-microsoft-com:office:word" xmlns:w="http://schemas.openxmlformats.org/wordprocessingml/2006/main" xmlns:w14="http://schemas.microsoft.com/office/word/2010/wordml" xmlns:w15="http://schemas.microsoft.com/office/word/2012/wordml" xmlns:w16cex="http://schemas.microsoft.com/office/word/2018/wordml/cex" xmlns:w16cid="http://schemas.microsoft.com/office/word/2016/wordml/cid" xmlns:w16="http://schemas.microsoft.com/office/word/2018/wordml" xmlns:w16sdtdh="http://schemas.microsoft.com/office/word/2020/wordml/sdtdatahash" xmlns:w16se="http://schemas.microsoft.com/office/word/2015/wordml/symex" xmlns:wpg="http://schemas.microsoft.com/office/word/2010/wordprocessingGroup" xmlns:wpi="http://schemas.microsoft.com/office/word/2010/wordprocessingInk" xmlns:wne="http://schemas.microsoft.com/office/word/2006/wordml" xmlns:wps="http://schemas.microsoft.com/office/word/2010/wordprocessingShape" mc:Ignorable="w14 w15 w16se w16cid w16 w16cex w16sdtdh wp14">
+  <w:p>
     <w:pPr>
       <w:pStyle w:val="Rodap"/>
-      <w:framePr w:wrap="around" w:hAnchor="margin" w:vAnchor="text" w:xAlign="center" w:y="1"/>
+      <w:framePr w:wrap="around" w:vAnchor="text" w:hAnchor="margin" w:xAlign="center" w:y="1"/>
       <w:rPr>
         <w:rStyle w:val="Nmerodepgina"/>
       </w:rPr>
@@ -2287,7 +1296,7 @@
       <w:fldChar w:fldCharType="end"/>
     </w:r>
   </w:p>
-  <w:p xmlns:wp14="http://schemas.microsoft.com/office/word/2010/wordml" wp14:textId="77777777">
+  <w:p>
     <w:pPr>
       <w:pStyle w:val="Rodap"/>
     </w:pPr>
@@ -2296,11 +1305,11 @@
 </file>
 
 <file path=word/footer2.xml><?xml version="1.0" encoding="utf-8"?>
-<w:ftr xmlns:wpc="http://schemas.microsoft.com/office/word/2010/wordprocessingCanvas" xmlns:cx="http://schemas.microsoft.com/office/drawing/2014/chartex" xmlns:cx1="http://schemas.microsoft.com/office/drawing/2015/9/8/chartex" xmlns:cx2="http://schemas.microsoft.com/office/drawing/2015/10/21/chartex" xmlns:cx3="http://schemas.microsoft.com/office/drawing/2016/5/9/chartex" xmlns:cx4="http://schemas.microsoft.com/office/drawing/2016/5/10/chartex" xmlns:cx5="http://schemas.microsoft.com/office/drawing/2016/5/11/chartex" xmlns:cx6="http://schemas.microsoft.com/office/drawing/2016/5/12/chartex" xmlns:cx7="http://schemas.microsoft.com/office/drawing/2016/5/13/chartex" xmlns:cx8="http://schemas.microsoft.com/office/drawing/2016/5/14/chartex" xmlns:mc="http://schemas.openxmlformats.org/markup-compatibility/2006" xmlns:aink="http://schemas.microsoft.com/office/drawing/2016/ink" xmlns:am3d="http://schemas.microsoft.com/office/drawing/2017/model3d" xmlns:o="urn:schemas-microsoft-com:office:office" xmlns:oel="http://schemas.microsoft.com/office/2019/extlst" xmlns:r="http://schemas.openxmlformats.org/officeDocument/2006/relationships" xmlns:m="http://schemas.openxmlformats.org/officeDocument/2006/math" xmlns:v="urn:schemas-microsoft-com:vml" xmlns:wp14="http://schemas.microsoft.com/office/word/2010/wordprocessingDrawing" xmlns:wp="http://schemas.openxmlformats.org/drawingml/2006/wordprocessingDrawing" xmlns:w10="urn:schemas-microsoft-com:office:word" xmlns:w="http://schemas.openxmlformats.org/wordprocessingml/2006/main" xmlns:w14="http://schemas.microsoft.com/office/word/2010/wordml" xmlns:w15="http://schemas.microsoft.com/office/word/2012/wordml" xmlns:w16cex="http://schemas.microsoft.com/office/word/2018/wordml/cex" xmlns:w16cid="http://schemas.microsoft.com/office/word/2016/wordml/cid" xmlns:w16="http://schemas.microsoft.com/office/word/2018/wordml" xmlns:w16sdtdh="http://schemas.microsoft.com/office/word/2020/wordml/sdtdatahash" xmlns:w16se="http://schemas.microsoft.com/office/word/2015/wordml/symex" xmlns:wpg="http://schemas.microsoft.com/office/word/2010/wordprocessingGroup" xmlns:wpi="http://schemas.microsoft.com/office/word/2010/wordprocessingInk" xmlns:wne="http://schemas.microsoft.com/office/word/2006/wordml" xmlns:wps="http://schemas.microsoft.com/office/word/2010/wordprocessingShape" mc:Ignorable="w14 w15 w16se w16cid w16 w16cex w16sdtdh wp14">
-  <w:p xmlns:wp14="http://schemas.microsoft.com/office/word/2010/wordml" wp14:textId="77777777">
+<w:ftr xmlns:wpc="http://schemas.microsoft.com/office/word/2010/wordprocessingCanvas" xmlns:cx="http://schemas.microsoft.com/office/drawing/2014/chartex" xmlns:cx1="http://schemas.microsoft.com/office/drawing/2015/9/8/chartex" xmlns:cx2="http://schemas.microsoft.com/office/drawing/2015/10/21/chartex" xmlns:cx3="http://schemas.microsoft.com/office/drawing/2016/5/9/chartex" xmlns:cx4="http://schemas.microsoft.com/office/drawing/2016/5/10/chartex" xmlns:cx5="http://schemas.microsoft.com/office/drawing/2016/5/11/chartex" xmlns:cx6="http://schemas.microsoft.com/office/drawing/2016/5/12/chartex" xmlns:cx7="http://schemas.microsoft.com/office/drawing/2016/5/13/chartex" xmlns:cx8="http://schemas.microsoft.com/office/drawing/2016/5/14/chartex" xmlns:mc="http://schemas.openxmlformats.org/markup-compatibility/2006" xmlns:aink="http://schemas.microsoft.com/office/drawing/2016/ink" xmlns:am3d="http://schemas.microsoft.com/office/drawing/2017/model3d" xmlns:o="urn:schemas-microsoft-com:office:office" xmlns:r="http://schemas.openxmlformats.org/officeDocument/2006/relationships" xmlns:m="http://schemas.openxmlformats.org/officeDocument/2006/math" xmlns:v="urn:schemas-microsoft-com:vml" xmlns:wp14="http://schemas.microsoft.com/office/word/2010/wordprocessingDrawing" xmlns:wp="http://schemas.openxmlformats.org/drawingml/2006/wordprocessingDrawing" xmlns:w10="urn:schemas-microsoft-com:office:word" xmlns:w="http://schemas.openxmlformats.org/wordprocessingml/2006/main" xmlns:w14="http://schemas.microsoft.com/office/word/2010/wordml" xmlns:w15="http://schemas.microsoft.com/office/word/2012/wordml" xmlns:w16cex="http://schemas.microsoft.com/office/word/2018/wordml/cex" xmlns:w16cid="http://schemas.microsoft.com/office/word/2016/wordml/cid" xmlns:w16="http://schemas.microsoft.com/office/word/2018/wordml" xmlns:w16sdtdh="http://schemas.microsoft.com/office/word/2020/wordml/sdtdatahash" xmlns:w16se="http://schemas.microsoft.com/office/word/2015/wordml/symex" xmlns:wpg="http://schemas.microsoft.com/office/word/2010/wordprocessingGroup" xmlns:wpi="http://schemas.microsoft.com/office/word/2010/wordprocessingInk" xmlns:wne="http://schemas.microsoft.com/office/word/2006/wordml" xmlns:wps="http://schemas.microsoft.com/office/word/2010/wordprocessingShape" mc:Ignorable="w14 w15 w16se w16cid w16 w16cex w16sdtdh wp14">
+  <w:p>
     <w:pPr>
       <w:pStyle w:val="Rodap"/>
-      <w:framePr w:wrap="around" w:hAnchor="margin" w:vAnchor="text" w:xAlign="center" w:y="1"/>
+      <w:framePr w:wrap="around" w:vAnchor="text" w:hAnchor="margin" w:xAlign="center" w:y="1"/>
       <w:rPr>
         <w:rStyle w:val="Nmerodepgina"/>
       </w:rPr>
@@ -2337,16 +1346,14 @@
       <w:fldChar w:fldCharType="end"/>
     </w:r>
   </w:p>
-  <w:p xmlns:wp14="http://schemas.microsoft.com/office/word/2010/wordml" wp14:textId="77777777"/>
+  <w:p/>
 </w:ftr>
 </file>
 
 <file path=word/footer3.xml><?xml version="1.0" encoding="utf-8"?>
-<w:ftr xmlns:w14="http://schemas.microsoft.com/office/word/2010/wordml" xmlns:w="http://schemas.openxmlformats.org/wordprocessingml/2006/main">
+<w:ftr xmlns:wpc="http://schemas.microsoft.com/office/word/2010/wordprocessingCanvas" xmlns:cx="http://schemas.microsoft.com/office/drawing/2014/chartex" xmlns:cx1="http://schemas.microsoft.com/office/drawing/2015/9/8/chartex" xmlns:cx2="http://schemas.microsoft.com/office/drawing/2015/10/21/chartex" xmlns:cx3="http://schemas.microsoft.com/office/drawing/2016/5/9/chartex" xmlns:cx4="http://schemas.microsoft.com/office/drawing/2016/5/10/chartex" xmlns:cx5="http://schemas.microsoft.com/office/drawing/2016/5/11/chartex" xmlns:cx6="http://schemas.microsoft.com/office/drawing/2016/5/12/chartex" xmlns:cx7="http://schemas.microsoft.com/office/drawing/2016/5/13/chartex" xmlns:cx8="http://schemas.microsoft.com/office/drawing/2016/5/14/chartex" xmlns:mc="http://schemas.openxmlformats.org/markup-compatibility/2006" xmlns:aink="http://schemas.microsoft.com/office/drawing/2016/ink" xmlns:am3d="http://schemas.microsoft.com/office/drawing/2017/model3d" xmlns:o="urn:schemas-microsoft-com:office:office" xmlns:r="http://schemas.openxmlformats.org/officeDocument/2006/relationships" xmlns:m="http://schemas.openxmlformats.org/officeDocument/2006/math" xmlns:v="urn:schemas-microsoft-com:vml" xmlns:wp14="http://schemas.microsoft.com/office/word/2010/wordprocessingDrawing" xmlns:wp="http://schemas.openxmlformats.org/drawingml/2006/wordprocessingDrawing" xmlns:w10="urn:schemas-microsoft-com:office:word" xmlns:w="http://schemas.openxmlformats.org/wordprocessingml/2006/main" xmlns:w14="http://schemas.microsoft.com/office/word/2010/wordml" xmlns:w15="http://schemas.microsoft.com/office/word/2012/wordml" xmlns:w16cex="http://schemas.microsoft.com/office/word/2018/wordml/cex" xmlns:w16cid="http://schemas.microsoft.com/office/word/2016/wordml/cid" xmlns:w16="http://schemas.microsoft.com/office/word/2018/wordml" xmlns:w16sdtdh="http://schemas.microsoft.com/office/word/2020/wordml/sdtdatahash" xmlns:w16se="http://schemas.microsoft.com/office/word/2015/wordml/symex" xmlns:wpg="http://schemas.microsoft.com/office/word/2010/wordprocessingGroup" xmlns:wpi="http://schemas.microsoft.com/office/word/2010/wordprocessingInk" xmlns:wne="http://schemas.microsoft.com/office/word/2006/wordml" xmlns:wps="http://schemas.microsoft.com/office/word/2010/wordprocessingShape" mc:Ignorable="w14 w15 w16se w16cid w16 w16cex w16sdtdh wp14">
   <w:tbl>
     <w:tblPr>
-      <w:tblStyle w:val="Tabelanormal"/>
-      <w:bidiVisual w:val="0"/>
       <w:tblW w:w="0" w:type="auto"/>
       <w:tblLayout w:type="fixed"/>
       <w:tblLook w:val="06A0" w:firstRow="1" w:lastRow="0" w:firstColumn="1" w:lastColumn="0" w:noHBand="1" w:noVBand="1"/>
@@ -2363,26 +1370,21 @@
       <w:tc>
         <w:tcPr>
           <w:tcW w:w="2770" w:type="dxa"/>
-          <w:tcMar/>
         </w:tcPr>
         <w:p>
           <w:pPr>
             <w:pStyle w:val="Cabealho"/>
-            <w:bidi w:val="0"/>
             <w:ind w:left="-115"/>
-            <w:jc w:val="left"/>
           </w:pPr>
         </w:p>
       </w:tc>
       <w:tc>
         <w:tcPr>
           <w:tcW w:w="2770" w:type="dxa"/>
-          <w:tcMar/>
         </w:tcPr>
         <w:p>
           <w:pPr>
             <w:pStyle w:val="Cabealho"/>
-            <w:bidi w:val="0"/>
             <w:jc w:val="center"/>
           </w:pPr>
         </w:p>
@@ -2390,12 +1392,10 @@
       <w:tc>
         <w:tcPr>
           <w:tcW w:w="2770" w:type="dxa"/>
-          <w:tcMar/>
         </w:tcPr>
         <w:p>
           <w:pPr>
             <w:pStyle w:val="Cabealho"/>
-            <w:bidi w:val="0"/>
             <w:ind w:right="-115"/>
             <w:jc w:val="right"/>
           </w:pPr>
@@ -2406,23 +1406,22 @@
   <w:p>
     <w:pPr>
       <w:pStyle w:val="Rodap"/>
-      <w:bidi w:val="0"/>
     </w:pPr>
   </w:p>
 </w:ftr>
 </file>
 
 <file path=word/footnotes.xml><?xml version="1.0" encoding="utf-8"?>
-<w:footnotes xmlns:wpc="http://schemas.microsoft.com/office/word/2010/wordprocessingCanvas" xmlns:cx="http://schemas.microsoft.com/office/drawing/2014/chartex" xmlns:cx1="http://schemas.microsoft.com/office/drawing/2015/9/8/chartex" xmlns:cx2="http://schemas.microsoft.com/office/drawing/2015/10/21/chartex" xmlns:cx3="http://schemas.microsoft.com/office/drawing/2016/5/9/chartex" xmlns:cx4="http://schemas.microsoft.com/office/drawing/2016/5/10/chartex" xmlns:cx5="http://schemas.microsoft.com/office/drawing/2016/5/11/chartex" xmlns:cx6="http://schemas.microsoft.com/office/drawing/2016/5/12/chartex" xmlns:cx7="http://schemas.microsoft.com/office/drawing/2016/5/13/chartex" xmlns:cx8="http://schemas.microsoft.com/office/drawing/2016/5/14/chartex" xmlns:mc="http://schemas.openxmlformats.org/markup-compatibility/2006" xmlns:aink="http://schemas.microsoft.com/office/drawing/2016/ink" xmlns:am3d="http://schemas.microsoft.com/office/drawing/2017/model3d" xmlns:o="urn:schemas-microsoft-com:office:office" xmlns:oel="http://schemas.microsoft.com/office/2019/extlst" xmlns:r="http://schemas.openxmlformats.org/officeDocument/2006/relationships" xmlns:m="http://schemas.openxmlformats.org/officeDocument/2006/math" xmlns:v="urn:schemas-microsoft-com:vml" xmlns:wp14="http://schemas.microsoft.com/office/word/2010/wordprocessingDrawing" xmlns:wp="http://schemas.openxmlformats.org/drawingml/2006/wordprocessingDrawing" xmlns:w10="urn:schemas-microsoft-com:office:word" xmlns:w="http://schemas.openxmlformats.org/wordprocessingml/2006/main" xmlns:w14="http://schemas.microsoft.com/office/word/2010/wordml" xmlns:w15="http://schemas.microsoft.com/office/word/2012/wordml" xmlns:w16cex="http://schemas.microsoft.com/office/word/2018/wordml/cex" xmlns:w16cid="http://schemas.microsoft.com/office/word/2016/wordml/cid" xmlns:w16="http://schemas.microsoft.com/office/word/2018/wordml" xmlns:w16sdtdh="http://schemas.microsoft.com/office/word/2020/wordml/sdtdatahash" xmlns:w16se="http://schemas.microsoft.com/office/word/2015/wordml/symex" xmlns:wpg="http://schemas.microsoft.com/office/word/2010/wordprocessingGroup" xmlns:wpi="http://schemas.microsoft.com/office/word/2010/wordprocessingInk" xmlns:wne="http://schemas.microsoft.com/office/word/2006/wordml" xmlns:wps="http://schemas.microsoft.com/office/word/2010/wordprocessingShape" mc:Ignorable="w14 w15 w16se w16cid w16 w16cex w16sdtdh wp14">
+<w:footnotes xmlns:wpc="http://schemas.microsoft.com/office/word/2010/wordprocessingCanvas" xmlns:cx="http://schemas.microsoft.com/office/drawing/2014/chartex" xmlns:cx1="http://schemas.microsoft.com/office/drawing/2015/9/8/chartex" xmlns:cx2="http://schemas.microsoft.com/office/drawing/2015/10/21/chartex" xmlns:cx3="http://schemas.microsoft.com/office/drawing/2016/5/9/chartex" xmlns:cx4="http://schemas.microsoft.com/office/drawing/2016/5/10/chartex" xmlns:cx5="http://schemas.microsoft.com/office/drawing/2016/5/11/chartex" xmlns:cx6="http://schemas.microsoft.com/office/drawing/2016/5/12/chartex" xmlns:cx7="http://schemas.microsoft.com/office/drawing/2016/5/13/chartex" xmlns:cx8="http://schemas.microsoft.com/office/drawing/2016/5/14/chartex" xmlns:mc="http://schemas.openxmlformats.org/markup-compatibility/2006" xmlns:aink="http://schemas.microsoft.com/office/drawing/2016/ink" xmlns:am3d="http://schemas.microsoft.com/office/drawing/2017/model3d" xmlns:o="urn:schemas-microsoft-com:office:office" xmlns:r="http://schemas.openxmlformats.org/officeDocument/2006/relationships" xmlns:m="http://schemas.openxmlformats.org/officeDocument/2006/math" xmlns:v="urn:schemas-microsoft-com:vml" xmlns:wp14="http://schemas.microsoft.com/office/word/2010/wordprocessingDrawing" xmlns:wp="http://schemas.openxmlformats.org/drawingml/2006/wordprocessingDrawing" xmlns:w10="urn:schemas-microsoft-com:office:word" xmlns:w="http://schemas.openxmlformats.org/wordprocessingml/2006/main" xmlns:w14="http://schemas.microsoft.com/office/word/2010/wordml" xmlns:w15="http://schemas.microsoft.com/office/word/2012/wordml" xmlns:w16cex="http://schemas.microsoft.com/office/word/2018/wordml/cex" xmlns:w16cid="http://schemas.microsoft.com/office/word/2016/wordml/cid" xmlns:w16="http://schemas.microsoft.com/office/word/2018/wordml" xmlns:w16sdtdh="http://schemas.microsoft.com/office/word/2020/wordml/sdtdatahash" xmlns:w16se="http://schemas.microsoft.com/office/word/2015/wordml/symex" xmlns:wpg="http://schemas.microsoft.com/office/word/2010/wordprocessingGroup" xmlns:wpi="http://schemas.microsoft.com/office/word/2010/wordprocessingInk" xmlns:wne="http://schemas.microsoft.com/office/word/2006/wordml" xmlns:wps="http://schemas.microsoft.com/office/word/2010/wordprocessingShape" mc:Ignorable="w14 w15 w16se w16cid w16 w16cex w16sdtdh wp14">
   <w:footnote w:type="separator" w:id="-1">
-    <w:p xmlns:wp14="http://schemas.microsoft.com/office/word/2010/wordml" wp14:textId="77777777">
+    <w:p>
       <w:r>
         <w:separator/>
       </w:r>
     </w:p>
   </w:footnote>
   <w:footnote w:type="continuationSeparator" w:id="0">
-    <w:p xmlns:wp14="http://schemas.microsoft.com/office/word/2010/wordml" wp14:textId="77777777">
+    <w:p>
       <w:r>
         <w:continuationSeparator/>
       </w:r>
@@ -2432,8 +1431,8 @@
 </file>
 
 <file path=word/header1.xml><?xml version="1.0" encoding="utf-8"?>
-<w:hdr xmlns:wpc="http://schemas.microsoft.com/office/word/2010/wordprocessingCanvas" xmlns:cx="http://schemas.microsoft.com/office/drawing/2014/chartex" xmlns:cx1="http://schemas.microsoft.com/office/drawing/2015/9/8/chartex" xmlns:cx2="http://schemas.microsoft.com/office/drawing/2015/10/21/chartex" xmlns:cx3="http://schemas.microsoft.com/office/drawing/2016/5/9/chartex" xmlns:cx4="http://schemas.microsoft.com/office/drawing/2016/5/10/chartex" xmlns:cx5="http://schemas.microsoft.com/office/drawing/2016/5/11/chartex" xmlns:cx6="http://schemas.microsoft.com/office/drawing/2016/5/12/chartex" xmlns:cx7="http://schemas.microsoft.com/office/drawing/2016/5/13/chartex" xmlns:cx8="http://schemas.microsoft.com/office/drawing/2016/5/14/chartex" xmlns:mc="http://schemas.openxmlformats.org/markup-compatibility/2006" xmlns:aink="http://schemas.microsoft.com/office/drawing/2016/ink" xmlns:am3d="http://schemas.microsoft.com/office/drawing/2017/model3d" xmlns:o="urn:schemas-microsoft-com:office:office" xmlns:oel="http://schemas.microsoft.com/office/2019/extlst" xmlns:r="http://schemas.openxmlformats.org/officeDocument/2006/relationships" xmlns:m="http://schemas.openxmlformats.org/officeDocument/2006/math" xmlns:v="urn:schemas-microsoft-com:vml" xmlns:wp14="http://schemas.microsoft.com/office/word/2010/wordprocessingDrawing" xmlns:wp="http://schemas.openxmlformats.org/drawingml/2006/wordprocessingDrawing" xmlns:w10="urn:schemas-microsoft-com:office:word" xmlns:w="http://schemas.openxmlformats.org/wordprocessingml/2006/main" xmlns:w14="http://schemas.microsoft.com/office/word/2010/wordml" xmlns:w15="http://schemas.microsoft.com/office/word/2012/wordml" xmlns:w16cex="http://schemas.microsoft.com/office/word/2018/wordml/cex" xmlns:w16cid="http://schemas.microsoft.com/office/word/2016/wordml/cid" xmlns:w16="http://schemas.microsoft.com/office/word/2018/wordml" xmlns:w16sdtdh="http://schemas.microsoft.com/office/word/2020/wordml/sdtdatahash" xmlns:w16se="http://schemas.microsoft.com/office/word/2015/wordml/symex" xmlns:wpg="http://schemas.microsoft.com/office/word/2010/wordprocessingGroup" xmlns:wpi="http://schemas.microsoft.com/office/word/2010/wordprocessingInk" xmlns:wne="http://schemas.microsoft.com/office/word/2006/wordml" xmlns:wps="http://schemas.microsoft.com/office/word/2010/wordprocessingShape" mc:Ignorable="w14 w15 w16se w16cid w16 w16cex w16sdtdh wp14">
-  <w:p xmlns:wp14="http://schemas.microsoft.com/office/word/2010/wordml" wp14:textId="77777777">
+<w:hdr xmlns:wpc="http://schemas.microsoft.com/office/word/2010/wordprocessingCanvas" xmlns:cx="http://schemas.microsoft.com/office/drawing/2014/chartex" xmlns:cx1="http://schemas.microsoft.com/office/drawing/2015/9/8/chartex" xmlns:cx2="http://schemas.microsoft.com/office/drawing/2015/10/21/chartex" xmlns:cx3="http://schemas.microsoft.com/office/drawing/2016/5/9/chartex" xmlns:cx4="http://schemas.microsoft.com/office/drawing/2016/5/10/chartex" xmlns:cx5="http://schemas.microsoft.com/office/drawing/2016/5/11/chartex" xmlns:cx6="http://schemas.microsoft.com/office/drawing/2016/5/12/chartex" xmlns:cx7="http://schemas.microsoft.com/office/drawing/2016/5/13/chartex" xmlns:cx8="http://schemas.microsoft.com/office/drawing/2016/5/14/chartex" xmlns:mc="http://schemas.openxmlformats.org/markup-compatibility/2006" xmlns:aink="http://schemas.microsoft.com/office/drawing/2016/ink" xmlns:am3d="http://schemas.microsoft.com/office/drawing/2017/model3d" xmlns:o="urn:schemas-microsoft-com:office:office" xmlns:r="http://schemas.openxmlformats.org/officeDocument/2006/relationships" xmlns:m="http://schemas.openxmlformats.org/officeDocument/2006/math" xmlns:v="urn:schemas-microsoft-com:vml" xmlns:wp14="http://schemas.microsoft.com/office/word/2010/wordprocessingDrawing" xmlns:wp="http://schemas.openxmlformats.org/drawingml/2006/wordprocessingDrawing" xmlns:w10="urn:schemas-microsoft-com:office:word" xmlns:w="http://schemas.openxmlformats.org/wordprocessingml/2006/main" xmlns:w14="http://schemas.microsoft.com/office/word/2010/wordml" xmlns:w15="http://schemas.microsoft.com/office/word/2012/wordml" xmlns:w16cex="http://schemas.microsoft.com/office/word/2018/wordml/cex" xmlns:w16cid="http://schemas.microsoft.com/office/word/2016/wordml/cid" xmlns:w16="http://schemas.microsoft.com/office/word/2018/wordml" xmlns:w16sdtdh="http://schemas.microsoft.com/office/word/2020/wordml/sdtdatahash" xmlns:w16se="http://schemas.microsoft.com/office/word/2015/wordml/symex" xmlns:wpg="http://schemas.microsoft.com/office/word/2010/wordprocessingGroup" xmlns:wpi="http://schemas.microsoft.com/office/word/2010/wordprocessingInk" xmlns:wne="http://schemas.microsoft.com/office/word/2006/wordml" xmlns:wps="http://schemas.microsoft.com/office/word/2010/wordprocessingShape" mc:Ignorable="w14 w15 w16se w16cid w16 w16cex w16sdtdh wp14">
+  <w:p>
     <w:pPr>
       <w:pStyle w:val="Cabealho"/>
       <w:rPr>
@@ -2453,8 +1452,8 @@
 </file>
 
 <file path=word/header2.xml><?xml version="1.0" encoding="utf-8"?>
-<w:hdr xmlns:wpc="http://schemas.microsoft.com/office/word/2010/wordprocessingCanvas" xmlns:cx="http://schemas.microsoft.com/office/drawing/2014/chartex" xmlns:cx1="http://schemas.microsoft.com/office/drawing/2015/9/8/chartex" xmlns:cx2="http://schemas.microsoft.com/office/drawing/2015/10/21/chartex" xmlns:cx3="http://schemas.microsoft.com/office/drawing/2016/5/9/chartex" xmlns:cx4="http://schemas.microsoft.com/office/drawing/2016/5/10/chartex" xmlns:cx5="http://schemas.microsoft.com/office/drawing/2016/5/11/chartex" xmlns:cx6="http://schemas.microsoft.com/office/drawing/2016/5/12/chartex" xmlns:cx7="http://schemas.microsoft.com/office/drawing/2016/5/13/chartex" xmlns:cx8="http://schemas.microsoft.com/office/drawing/2016/5/14/chartex" xmlns:mc="http://schemas.openxmlformats.org/markup-compatibility/2006" xmlns:aink="http://schemas.microsoft.com/office/drawing/2016/ink" xmlns:am3d="http://schemas.microsoft.com/office/drawing/2017/model3d" xmlns:o="urn:schemas-microsoft-com:office:office" xmlns:oel="http://schemas.microsoft.com/office/2019/extlst" xmlns:r="http://schemas.openxmlformats.org/officeDocument/2006/relationships" xmlns:m="http://schemas.openxmlformats.org/officeDocument/2006/math" xmlns:v="urn:schemas-microsoft-com:vml" xmlns:wp14="http://schemas.microsoft.com/office/word/2010/wordprocessingDrawing" xmlns:wp="http://schemas.openxmlformats.org/drawingml/2006/wordprocessingDrawing" xmlns:w10="urn:schemas-microsoft-com:office:word" xmlns:w="http://schemas.openxmlformats.org/wordprocessingml/2006/main" xmlns:w14="http://schemas.microsoft.com/office/word/2010/wordml" xmlns:w15="http://schemas.microsoft.com/office/word/2012/wordml" xmlns:w16cex="http://schemas.microsoft.com/office/word/2018/wordml/cex" xmlns:w16cid="http://schemas.microsoft.com/office/word/2016/wordml/cid" xmlns:w16="http://schemas.microsoft.com/office/word/2018/wordml" xmlns:w16sdtdh="http://schemas.microsoft.com/office/word/2020/wordml/sdtdatahash" xmlns:w16se="http://schemas.microsoft.com/office/word/2015/wordml/symex" xmlns:wpg="http://schemas.microsoft.com/office/word/2010/wordprocessingGroup" xmlns:wpi="http://schemas.microsoft.com/office/word/2010/wordprocessingInk" xmlns:wne="http://schemas.microsoft.com/office/word/2006/wordml" xmlns:wps="http://schemas.microsoft.com/office/word/2010/wordprocessingShape" mc:Ignorable="w14 w15 w16se w16cid w16 w16cex w16sdtdh wp14">
-  <w:p xmlns:wp14="http://schemas.microsoft.com/office/word/2010/wordml" wp14:textId="77777777">
+<w:hdr xmlns:wpc="http://schemas.microsoft.com/office/word/2010/wordprocessingCanvas" xmlns:cx="http://schemas.microsoft.com/office/drawing/2014/chartex" xmlns:cx1="http://schemas.microsoft.com/office/drawing/2015/9/8/chartex" xmlns:cx2="http://schemas.microsoft.com/office/drawing/2015/10/21/chartex" xmlns:cx3="http://schemas.microsoft.com/office/drawing/2016/5/9/chartex" xmlns:cx4="http://schemas.microsoft.com/office/drawing/2016/5/10/chartex" xmlns:cx5="http://schemas.microsoft.com/office/drawing/2016/5/11/chartex" xmlns:cx6="http://schemas.microsoft.com/office/drawing/2016/5/12/chartex" xmlns:cx7="http://schemas.microsoft.com/office/drawing/2016/5/13/chartex" xmlns:cx8="http://schemas.microsoft.com/office/drawing/2016/5/14/chartex" xmlns:mc="http://schemas.openxmlformats.org/markup-compatibility/2006" xmlns:aink="http://schemas.microsoft.com/office/drawing/2016/ink" xmlns:am3d="http://schemas.microsoft.com/office/drawing/2017/model3d" xmlns:o="urn:schemas-microsoft-com:office:office" xmlns:r="http://schemas.openxmlformats.org/officeDocument/2006/relationships" xmlns:m="http://schemas.openxmlformats.org/officeDocument/2006/math" xmlns:v="urn:schemas-microsoft-com:vml" xmlns:wp14="http://schemas.microsoft.com/office/word/2010/wordprocessingDrawing" xmlns:wp="http://schemas.openxmlformats.org/drawingml/2006/wordprocessingDrawing" xmlns:w10="urn:schemas-microsoft-com:office:word" xmlns:w="http://schemas.openxmlformats.org/wordprocessingml/2006/main" xmlns:w14="http://schemas.microsoft.com/office/word/2010/wordml" xmlns:w15="http://schemas.microsoft.com/office/word/2012/wordml" xmlns:w16cex="http://schemas.microsoft.com/office/word/2018/wordml/cex" xmlns:w16cid="http://schemas.microsoft.com/office/word/2016/wordml/cid" xmlns:w16="http://schemas.microsoft.com/office/word/2018/wordml" xmlns:w16sdtdh="http://schemas.microsoft.com/office/word/2020/wordml/sdtdatahash" xmlns:w16se="http://schemas.microsoft.com/office/word/2015/wordml/symex" xmlns:wpg="http://schemas.microsoft.com/office/word/2010/wordprocessingGroup" xmlns:wpi="http://schemas.microsoft.com/office/word/2010/wordprocessingInk" xmlns:wne="http://schemas.microsoft.com/office/word/2006/wordml" xmlns:wps="http://schemas.microsoft.com/office/word/2010/wordprocessingShape" mc:Ignorable="w14 w15 w16se w16cid w16 w16cex w16sdtdh wp14">
+  <w:p>
     <w:pPr>
       <w:pStyle w:val="Cabealho"/>
       <w:jc w:val="right"/>
@@ -2474,11 +1473,9 @@
 </file>
 
 <file path=word/header3.xml><?xml version="1.0" encoding="utf-8"?>
-<w:hdr xmlns:w14="http://schemas.microsoft.com/office/word/2010/wordml" xmlns:w="http://schemas.openxmlformats.org/wordprocessingml/2006/main">
+<w:hdr xmlns:wpc="http://schemas.microsoft.com/office/word/2010/wordprocessingCanvas" xmlns:cx="http://schemas.microsoft.com/office/drawing/2014/chartex" xmlns:cx1="http://schemas.microsoft.com/office/drawing/2015/9/8/chartex" xmlns:cx2="http://schemas.microsoft.com/office/drawing/2015/10/21/chartex" xmlns:cx3="http://schemas.microsoft.com/office/drawing/2016/5/9/chartex" xmlns:cx4="http://schemas.microsoft.com/office/drawing/2016/5/10/chartex" xmlns:cx5="http://schemas.microsoft.com/office/drawing/2016/5/11/chartex" xmlns:cx6="http://schemas.microsoft.com/office/drawing/2016/5/12/chartex" xmlns:cx7="http://schemas.microsoft.com/office/drawing/2016/5/13/chartex" xmlns:cx8="http://schemas.microsoft.com/office/drawing/2016/5/14/chartex" xmlns:mc="http://schemas.openxmlformats.org/markup-compatibility/2006" xmlns:aink="http://schemas.microsoft.com/office/drawing/2016/ink" xmlns:am3d="http://schemas.microsoft.com/office/drawing/2017/model3d" xmlns:o="urn:schemas-microsoft-com:office:office" xmlns:r="http://schemas.openxmlformats.org/officeDocument/2006/relationships" xmlns:m="http://schemas.openxmlformats.org/officeDocument/2006/math" xmlns:v="urn:schemas-microsoft-com:vml" xmlns:wp14="http://schemas.microsoft.com/office/word/2010/wordprocessingDrawing" xmlns:wp="http://schemas.openxmlformats.org/drawingml/2006/wordprocessingDrawing" xmlns:w10="urn:schemas-microsoft-com:office:word" xmlns:w="http://schemas.openxmlformats.org/wordprocessingml/2006/main" xmlns:w14="http://schemas.microsoft.com/office/word/2010/wordml" xmlns:w15="http://schemas.microsoft.com/office/word/2012/wordml" xmlns:w16cex="http://schemas.microsoft.com/office/word/2018/wordml/cex" xmlns:w16cid="http://schemas.microsoft.com/office/word/2016/wordml/cid" xmlns:w16="http://schemas.microsoft.com/office/word/2018/wordml" xmlns:w16sdtdh="http://schemas.microsoft.com/office/word/2020/wordml/sdtdatahash" xmlns:w16se="http://schemas.microsoft.com/office/word/2015/wordml/symex" xmlns:wpg="http://schemas.microsoft.com/office/word/2010/wordprocessingGroup" xmlns:wpi="http://schemas.microsoft.com/office/word/2010/wordprocessingInk" xmlns:wne="http://schemas.microsoft.com/office/word/2006/wordml" xmlns:wps="http://schemas.microsoft.com/office/word/2010/wordprocessingShape" mc:Ignorable="w14 w15 w16se w16cid w16 w16cex w16sdtdh wp14">
   <w:tbl>
     <w:tblPr>
-      <w:tblStyle w:val="Tabelanormal"/>
-      <w:bidiVisual w:val="0"/>
       <w:tblW w:w="0" w:type="auto"/>
       <w:tblLayout w:type="fixed"/>
       <w:tblLook w:val="06A0" w:firstRow="1" w:lastRow="0" w:firstColumn="1" w:lastColumn="0" w:noHBand="1" w:noVBand="1"/>
@@ -2495,26 +1492,21 @@
       <w:tc>
         <w:tcPr>
           <w:tcW w:w="2770" w:type="dxa"/>
-          <w:tcMar/>
         </w:tcPr>
         <w:p>
           <w:pPr>
             <w:pStyle w:val="Cabealho"/>
-            <w:bidi w:val="0"/>
             <w:ind w:left="-115"/>
-            <w:jc w:val="left"/>
           </w:pPr>
         </w:p>
       </w:tc>
       <w:tc>
         <w:tcPr>
           <w:tcW w:w="2770" w:type="dxa"/>
-          <w:tcMar/>
         </w:tcPr>
         <w:p>
           <w:pPr>
             <w:pStyle w:val="Cabealho"/>
-            <w:bidi w:val="0"/>
             <w:jc w:val="center"/>
           </w:pPr>
         </w:p>
@@ -2522,12 +1514,10 @@
       <w:tc>
         <w:tcPr>
           <w:tcW w:w="2770" w:type="dxa"/>
-          <w:tcMar/>
         </w:tcPr>
         <w:p>
           <w:pPr>
             <w:pStyle w:val="Cabealho"/>
-            <w:bidi w:val="0"/>
             <w:ind w:right="-115"/>
             <w:jc w:val="right"/>
           </w:pPr>
@@ -2538,14 +1528,13 @@
   <w:p>
     <w:pPr>
       <w:pStyle w:val="Cabealho"/>
-      <w:bidi w:val="0"/>
     </w:pPr>
   </w:p>
 </w:hdr>
 </file>
 
 <file path=word/numbering.xml><?xml version="1.0" encoding="utf-8"?>
-<w:numbering xmlns:wpc="http://schemas.microsoft.com/office/word/2010/wordprocessingCanvas" xmlns:cx="http://schemas.microsoft.com/office/drawing/2014/chartex" xmlns:cx1="http://schemas.microsoft.com/office/drawing/2015/9/8/chartex" xmlns:cx2="http://schemas.microsoft.com/office/drawing/2015/10/21/chartex" xmlns:cx3="http://schemas.microsoft.com/office/drawing/2016/5/9/chartex" xmlns:cx4="http://schemas.microsoft.com/office/drawing/2016/5/10/chartex" xmlns:cx5="http://schemas.microsoft.com/office/drawing/2016/5/11/chartex" xmlns:cx6="http://schemas.microsoft.com/office/drawing/2016/5/12/chartex" xmlns:cx7="http://schemas.microsoft.com/office/drawing/2016/5/13/chartex" xmlns:cx8="http://schemas.microsoft.com/office/drawing/2016/5/14/chartex" xmlns:mc="http://schemas.openxmlformats.org/markup-compatibility/2006" xmlns:aink="http://schemas.microsoft.com/office/drawing/2016/ink" xmlns:am3d="http://schemas.microsoft.com/office/drawing/2017/model3d" xmlns:o="urn:schemas-microsoft-com:office:office" xmlns:oel="http://schemas.microsoft.com/office/2019/extlst" xmlns:r="http://schemas.openxmlformats.org/officeDocument/2006/relationships" xmlns:m="http://schemas.openxmlformats.org/officeDocument/2006/math" xmlns:v="urn:schemas-microsoft-com:vml" xmlns:wp14="http://schemas.microsoft.com/office/word/2010/wordprocessingDrawing" xmlns:wp="http://schemas.openxmlformats.org/drawingml/2006/wordprocessingDrawing" xmlns:w10="urn:schemas-microsoft-com:office:word" xmlns:w="http://schemas.openxmlformats.org/wordprocessingml/2006/main" xmlns:w14="http://schemas.microsoft.com/office/word/2010/wordml" xmlns:w15="http://schemas.microsoft.com/office/word/2012/wordml" xmlns:w16cex="http://schemas.microsoft.com/office/word/2018/wordml/cex" xmlns:w16cid="http://schemas.microsoft.com/office/word/2016/wordml/cid" xmlns:w16="http://schemas.microsoft.com/office/word/2018/wordml" xmlns:w16sdtdh="http://schemas.microsoft.com/office/word/2020/wordml/sdtdatahash" xmlns:w16se="http://schemas.microsoft.com/office/word/2015/wordml/symex" xmlns:wpg="http://schemas.microsoft.com/office/word/2010/wordprocessingGroup" xmlns:wpi="http://schemas.microsoft.com/office/word/2010/wordprocessingInk" xmlns:wne="http://schemas.microsoft.com/office/word/2006/wordml" xmlns:wps="http://schemas.microsoft.com/office/word/2010/wordprocessingShape" mc:Ignorable="w14 w15 w16se w16cid w16 w16cex w16sdtdh wp14">
+<w:numbering xmlns:wpc="http://schemas.microsoft.com/office/word/2010/wordprocessingCanvas" xmlns:cx="http://schemas.microsoft.com/office/drawing/2014/chartex" xmlns:cx1="http://schemas.microsoft.com/office/drawing/2015/9/8/chartex" xmlns:cx2="http://schemas.microsoft.com/office/drawing/2015/10/21/chartex" xmlns:cx3="http://schemas.microsoft.com/office/drawing/2016/5/9/chartex" xmlns:cx4="http://schemas.microsoft.com/office/drawing/2016/5/10/chartex" xmlns:cx5="http://schemas.microsoft.com/office/drawing/2016/5/11/chartex" xmlns:cx6="http://schemas.microsoft.com/office/drawing/2016/5/12/chartex" xmlns:cx7="http://schemas.microsoft.com/office/drawing/2016/5/13/chartex" xmlns:cx8="http://schemas.microsoft.com/office/drawing/2016/5/14/chartex" xmlns:mc="http://schemas.openxmlformats.org/markup-compatibility/2006" xmlns:aink="http://schemas.microsoft.com/office/drawing/2016/ink" xmlns:am3d="http://schemas.microsoft.com/office/drawing/2017/model3d" xmlns:o="urn:schemas-microsoft-com:office:office" xmlns:r="http://schemas.openxmlformats.org/officeDocument/2006/relationships" xmlns:m="http://schemas.openxmlformats.org/officeDocument/2006/math" xmlns:v="urn:schemas-microsoft-com:vml" xmlns:wp14="http://schemas.microsoft.com/office/word/2010/wordprocessingDrawing" xmlns:wp="http://schemas.openxmlformats.org/drawingml/2006/wordprocessingDrawing" xmlns:w10="urn:schemas-microsoft-com:office:word" xmlns:w="http://schemas.openxmlformats.org/wordprocessingml/2006/main" xmlns:w14="http://schemas.microsoft.com/office/word/2010/wordml" xmlns:w15="http://schemas.microsoft.com/office/word/2012/wordml" xmlns:w16cex="http://schemas.microsoft.com/office/word/2018/wordml/cex" xmlns:w16cid="http://schemas.microsoft.com/office/word/2016/wordml/cid" xmlns:w16="http://schemas.microsoft.com/office/word/2018/wordml" xmlns:w16sdtdh="http://schemas.microsoft.com/office/word/2020/wordml/sdtdatahash" xmlns:w16se="http://schemas.microsoft.com/office/word/2015/wordml/symex" xmlns:wpg="http://schemas.microsoft.com/office/word/2010/wordprocessingGroup" xmlns:wpi="http://schemas.microsoft.com/office/word/2010/wordprocessingInk" xmlns:wne="http://schemas.microsoft.com/office/word/2006/wordml" xmlns:wps="http://schemas.microsoft.com/office/word/2010/wordprocessingShape" mc:Ignorable="w14 w15 w16se w16cid w16 w16cex w16sdtdh wp14">
   <w:abstractNum w:abstractNumId="0" w15:restartNumberingAfterBreak="0">
     <w:nsid w:val="FFFFFF1D"/>
     <w:multiLevelType w:val="multilevel"/>
@@ -2562,7 +1551,7 @@
         <w:ind w:left="0" w:firstLine="0"/>
       </w:pPr>
       <w:rPr>
-        <w:rFonts w:hint="default" w:ascii="Symbol" w:hAnsi="Symbol"/>
+        <w:rFonts w:ascii="Symbol" w:hAnsi="Symbol" w:hint="default"/>
       </w:rPr>
     </w:lvl>
     <w:lvl w:ilvl="1">
@@ -2577,7 +1566,7 @@
         <w:ind w:left="1080" w:hanging="360"/>
       </w:pPr>
       <w:rPr>
-        <w:rFonts w:hint="default" w:ascii="Symbol" w:hAnsi="Symbol"/>
+        <w:rFonts w:ascii="Symbol" w:hAnsi="Symbol" w:hint="default"/>
       </w:rPr>
     </w:lvl>
     <w:lvl w:ilvl="2">
@@ -2592,7 +1581,7 @@
         <w:ind w:left="1800" w:hanging="360"/>
       </w:pPr>
       <w:rPr>
-        <w:rFonts w:hint="default" w:ascii="Courier New" w:hAnsi="Courier New" w:cs="Courier New"/>
+        <w:rFonts w:ascii="Courier New" w:hAnsi="Courier New" w:cs="Courier New" w:hint="default"/>
       </w:rPr>
     </w:lvl>
     <w:lvl w:ilvl="3">
@@ -2607,7 +1596,7 @@
         <w:ind w:left="2520" w:hanging="360"/>
       </w:pPr>
       <w:rPr>
-        <w:rFonts w:hint="default" w:ascii="Wingdings" w:hAnsi="Wingdings"/>
+        <w:rFonts w:ascii="Wingdings" w:hAnsi="Wingdings" w:hint="default"/>
       </w:rPr>
     </w:lvl>
     <w:lvl w:ilvl="4">
@@ -2622,7 +1611,7 @@
         <w:ind w:left="3240" w:hanging="360"/>
       </w:pPr>
       <w:rPr>
-        <w:rFonts w:hint="default" w:ascii="Wingdings" w:hAnsi="Wingdings"/>
+        <w:rFonts w:ascii="Wingdings" w:hAnsi="Wingdings" w:hint="default"/>
       </w:rPr>
     </w:lvl>
     <w:lvl w:ilvl="5">
@@ -2637,7 +1626,7 @@
         <w:ind w:left="3960" w:hanging="360"/>
       </w:pPr>
       <w:rPr>
-        <w:rFonts w:hint="default" w:ascii="Symbol" w:hAnsi="Symbol"/>
+        <w:rFonts w:ascii="Symbol" w:hAnsi="Symbol" w:hint="default"/>
       </w:rPr>
     </w:lvl>
     <w:lvl w:ilvl="6">
@@ -2652,7 +1641,7 @@
         <w:ind w:left="4680" w:hanging="360"/>
       </w:pPr>
       <w:rPr>
-        <w:rFonts w:hint="default" w:ascii="Courier New" w:hAnsi="Courier New" w:cs="Courier New"/>
+        <w:rFonts w:ascii="Courier New" w:hAnsi="Courier New" w:cs="Courier New" w:hint="default"/>
       </w:rPr>
     </w:lvl>
     <w:lvl w:ilvl="7">
@@ -2667,7 +1656,7 @@
         <w:ind w:left="5400" w:hanging="360"/>
       </w:pPr>
       <w:rPr>
-        <w:rFonts w:hint="default" w:ascii="Wingdings" w:hAnsi="Wingdings"/>
+        <w:rFonts w:ascii="Wingdings" w:hAnsi="Wingdings" w:hint="default"/>
       </w:rPr>
     </w:lvl>
     <w:lvl w:ilvl="8">
@@ -2682,7 +1671,7 @@
         <w:ind w:left="6120" w:hanging="360"/>
       </w:pPr>
       <w:rPr>
-        <w:rFonts w:hint="default" w:ascii="Wingdings" w:hAnsi="Wingdings"/>
+        <w:rFonts w:ascii="Wingdings" w:hAnsi="Wingdings" w:hint="default"/>
       </w:rPr>
     </w:lvl>
   </w:abstractNum>
@@ -4485,7 +3474,7 @@
     <w:lvl w:ilvl="0">
       <w:start w:val="1"/>
       <w:numFmt w:val="decimal"/>
-      <w:pStyle w:val="Sumrio3"/>
+      <w:pStyle w:val="Numerada"/>
       <w:lvlText w:val="%1."/>
       <w:lvlJc w:val="left"/>
       <w:pPr>
@@ -4498,7 +3487,7 @@
     <w:lvl w:ilvl="1">
       <w:start w:val="1"/>
       <w:numFmt w:val="decimal"/>
-      <w:pStyle w:val="Sumrio4"/>
+      <w:pStyle w:val="Numerada2"/>
       <w:lvlText w:val="%1.%2."/>
       <w:lvlJc w:val="left"/>
       <w:pPr>
@@ -4511,7 +3500,7 @@
     <w:lvl w:ilvl="2">
       <w:start w:val="1"/>
       <w:numFmt w:val="decimal"/>
-      <w:pStyle w:val="Sumrio5"/>
+      <w:pStyle w:val="Numerada3"/>
       <w:lvlText w:val="%1.%2.%3."/>
       <w:lvlJc w:val="left"/>
       <w:pPr>
@@ -7942,7 +6931,7 @@
         <w:ind w:left="360" w:hanging="360"/>
       </w:pPr>
       <w:rPr>
-        <w:rFonts w:hint="default" w:ascii="Symbol" w:hAnsi="Symbol"/>
+        <w:rFonts w:ascii="Symbol" w:hAnsi="Symbol" w:hint="default"/>
       </w:rPr>
     </w:lvl>
   </w:abstractNum>
@@ -10421,7 +9410,7 @@
     <w:lvl w:ilvl="3">
       <w:start w:val="1"/>
       <w:numFmt w:val="decimal"/>
-      <w:pStyle w:val="Subttulo"/>
+      <w:pStyle w:val="Numerada4"/>
       <w:suff w:val="space"/>
       <w:lvlText w:val="%1.%2.%3.%4."/>
       <w:lvlJc w:val="left"/>
@@ -10432,7 +9421,7 @@
     <w:lvl w:ilvl="4">
       <w:start w:val="1"/>
       <w:numFmt w:val="decimal"/>
-      <w:pStyle w:val="Autor"/>
+      <w:pStyle w:val="Numerada5"/>
       <w:suff w:val="space"/>
       <w:lvlText w:val="%1.%2.%3.%4.%5."/>
       <w:lvlJc w:val="left"/>
@@ -11996,325 +10985,325 @@
       </w:pPr>
     </w:lvl>
   </w:abstractNum>
-  <w:num w:numId="1" w16cid:durableId="567765596">
+  <w:num w:numId="1">
     <w:abstractNumId w:val="95"/>
   </w:num>
-  <w:num w:numId="2" w16cid:durableId="510877654">
+  <w:num w:numId="2">
     <w:abstractNumId w:val="89"/>
   </w:num>
-  <w:num w:numId="3" w16cid:durableId="1581910240">
+  <w:num w:numId="3">
     <w:abstractNumId w:val="21"/>
   </w:num>
-  <w:num w:numId="4" w16cid:durableId="431970597">
+  <w:num w:numId="4">
     <w:abstractNumId w:val="60"/>
   </w:num>
-  <w:num w:numId="5" w16cid:durableId="806316084">
+  <w:num w:numId="5">
     <w:abstractNumId w:val="93"/>
   </w:num>
-  <w:num w:numId="6" w16cid:durableId="1612127708">
+  <w:num w:numId="6">
     <w:abstractNumId w:val="16"/>
   </w:num>
-  <w:num w:numId="7" w16cid:durableId="858658800">
+  <w:num w:numId="7">
     <w:abstractNumId w:val="36"/>
   </w:num>
-  <w:num w:numId="8" w16cid:durableId="297805438">
+  <w:num w:numId="8">
     <w:abstractNumId w:val="29"/>
   </w:num>
-  <w:num w:numId="9" w16cid:durableId="1656684637">
+  <w:num w:numId="9">
     <w:abstractNumId w:val="92"/>
   </w:num>
-  <w:num w:numId="10" w16cid:durableId="433594756">
+  <w:num w:numId="10">
     <w:abstractNumId w:val="3"/>
   </w:num>
-  <w:num w:numId="11" w16cid:durableId="96562796">
+  <w:num w:numId="11">
     <w:abstractNumId w:val="37"/>
   </w:num>
-  <w:num w:numId="12" w16cid:durableId="1801805318">
+  <w:num w:numId="12">
     <w:abstractNumId w:val="85"/>
   </w:num>
-  <w:num w:numId="13" w16cid:durableId="1280137339">
+  <w:num w:numId="13">
     <w:abstractNumId w:val="87"/>
   </w:num>
-  <w:num w:numId="14" w16cid:durableId="583732443">
+  <w:num w:numId="14">
     <w:abstractNumId w:val="67"/>
   </w:num>
-  <w:num w:numId="15" w16cid:durableId="1399786168">
+  <w:num w:numId="15">
     <w:abstractNumId w:val="63"/>
   </w:num>
-  <w:num w:numId="16" w16cid:durableId="1761678823">
+  <w:num w:numId="16">
     <w:abstractNumId w:val="50"/>
   </w:num>
-  <w:num w:numId="17" w16cid:durableId="23754953">
+  <w:num w:numId="17">
     <w:abstractNumId w:val="33"/>
   </w:num>
-  <w:num w:numId="18" w16cid:durableId="2118329560">
+  <w:num w:numId="18">
     <w:abstractNumId w:val="56"/>
   </w:num>
-  <w:num w:numId="19" w16cid:durableId="637609311">
+  <w:num w:numId="19">
     <w:abstractNumId w:val="53"/>
   </w:num>
-  <w:num w:numId="20" w16cid:durableId="1594700682">
+  <w:num w:numId="20">
     <w:abstractNumId w:val="65"/>
   </w:num>
-  <w:num w:numId="21" w16cid:durableId="1823741763">
+  <w:num w:numId="21">
     <w:abstractNumId w:val="31"/>
   </w:num>
-  <w:num w:numId="22" w16cid:durableId="608119962">
+  <w:num w:numId="22">
     <w:abstractNumId w:val="44"/>
   </w:num>
-  <w:num w:numId="23" w16cid:durableId="1128086382">
+  <w:num w:numId="23">
     <w:abstractNumId w:val="69"/>
   </w:num>
-  <w:num w:numId="24" w16cid:durableId="526454802">
+  <w:num w:numId="24">
     <w:abstractNumId w:val="45"/>
   </w:num>
-  <w:num w:numId="25" w16cid:durableId="602300210">
+  <w:num w:numId="25">
     <w:abstractNumId w:val="47"/>
   </w:num>
-  <w:num w:numId="26" w16cid:durableId="1058358275">
+  <w:num w:numId="26">
     <w:abstractNumId w:val="106"/>
   </w:num>
-  <w:num w:numId="27" w16cid:durableId="2026009655">
+  <w:num w:numId="27">
     <w:abstractNumId w:val="68"/>
   </w:num>
-  <w:num w:numId="28" w16cid:durableId="1170175592">
+  <w:num w:numId="28">
     <w:abstractNumId w:val="46"/>
   </w:num>
-  <w:num w:numId="29" w16cid:durableId="1070691537">
+  <w:num w:numId="29">
     <w:abstractNumId w:val="26"/>
   </w:num>
-  <w:num w:numId="30" w16cid:durableId="992487760">
+  <w:num w:numId="30">
     <w:abstractNumId w:val="13"/>
   </w:num>
-  <w:num w:numId="31" w16cid:durableId="253049588">
+  <w:num w:numId="31">
     <w:abstractNumId w:val="80"/>
   </w:num>
-  <w:num w:numId="32" w16cid:durableId="1570462883">
+  <w:num w:numId="32">
     <w:abstractNumId w:val="40"/>
   </w:num>
-  <w:num w:numId="33" w16cid:durableId="642391896">
+  <w:num w:numId="33">
     <w:abstractNumId w:val="59"/>
   </w:num>
-  <w:num w:numId="34" w16cid:durableId="704133275">
+  <w:num w:numId="34">
     <w:abstractNumId w:val="75"/>
   </w:num>
-  <w:num w:numId="35" w16cid:durableId="1302033859">
+  <w:num w:numId="35">
     <w:abstractNumId w:val="97"/>
   </w:num>
-  <w:num w:numId="36" w16cid:durableId="482546592">
+  <w:num w:numId="36">
     <w:abstractNumId w:val="39"/>
   </w:num>
-  <w:num w:numId="37" w16cid:durableId="587159381">
+  <w:num w:numId="37">
     <w:abstractNumId w:val="52"/>
   </w:num>
-  <w:num w:numId="38" w16cid:durableId="638414748">
+  <w:num w:numId="38">
     <w:abstractNumId w:val="23"/>
   </w:num>
-  <w:num w:numId="39" w16cid:durableId="1960799950">
+  <w:num w:numId="39">
     <w:abstractNumId w:val="25"/>
   </w:num>
-  <w:num w:numId="40" w16cid:durableId="743453672">
+  <w:num w:numId="40">
     <w:abstractNumId w:val="49"/>
   </w:num>
-  <w:num w:numId="41" w16cid:durableId="380980813">
+  <w:num w:numId="41">
     <w:abstractNumId w:val="55"/>
   </w:num>
-  <w:num w:numId="42" w16cid:durableId="910576481">
+  <w:num w:numId="42">
     <w:abstractNumId w:val="86"/>
   </w:num>
-  <w:num w:numId="43" w16cid:durableId="258762149">
+  <w:num w:numId="43">
     <w:abstractNumId w:val="17"/>
   </w:num>
-  <w:num w:numId="44" w16cid:durableId="1147476697">
+  <w:num w:numId="44">
     <w:abstractNumId w:val="9"/>
   </w:num>
-  <w:num w:numId="45" w16cid:durableId="855576034">
+  <w:num w:numId="45">
     <w:abstractNumId w:val="19"/>
   </w:num>
-  <w:num w:numId="46" w16cid:durableId="942348954">
+  <w:num w:numId="46">
     <w:abstractNumId w:val="105"/>
   </w:num>
-  <w:num w:numId="47" w16cid:durableId="893780999">
+  <w:num w:numId="47">
     <w:abstractNumId w:val="8"/>
   </w:num>
-  <w:num w:numId="48" w16cid:durableId="580025536">
+  <w:num w:numId="48">
     <w:abstractNumId w:val="94"/>
   </w:num>
-  <w:num w:numId="49" w16cid:durableId="399209750">
+  <w:num w:numId="49">
     <w:abstractNumId w:val="38"/>
   </w:num>
-  <w:num w:numId="50" w16cid:durableId="284192269">
+  <w:num w:numId="50">
     <w:abstractNumId w:val="99"/>
   </w:num>
-  <w:num w:numId="51" w16cid:durableId="1197159858">
+  <w:num w:numId="51">
     <w:abstractNumId w:val="11"/>
   </w:num>
-  <w:num w:numId="52" w16cid:durableId="652955677">
+  <w:num w:numId="52">
     <w:abstractNumId w:val="24"/>
   </w:num>
-  <w:num w:numId="53" w16cid:durableId="830027014">
+  <w:num w:numId="53">
     <w:abstractNumId w:val="103"/>
   </w:num>
-  <w:num w:numId="54" w16cid:durableId="1938369622">
+  <w:num w:numId="54">
     <w:abstractNumId w:val="20"/>
   </w:num>
-  <w:num w:numId="55" w16cid:durableId="375548235">
+  <w:num w:numId="55">
     <w:abstractNumId w:val="57"/>
   </w:num>
-  <w:num w:numId="56" w16cid:durableId="1088502351">
+  <w:num w:numId="56">
     <w:abstractNumId w:val="64"/>
   </w:num>
-  <w:num w:numId="57" w16cid:durableId="957297597">
+  <w:num w:numId="57">
     <w:abstractNumId w:val="2"/>
   </w:num>
-  <w:num w:numId="58" w16cid:durableId="501941419">
+  <w:num w:numId="58">
     <w:abstractNumId w:val="51"/>
   </w:num>
-  <w:num w:numId="59" w16cid:durableId="1262832524">
+  <w:num w:numId="59">
     <w:abstractNumId w:val="76"/>
   </w:num>
-  <w:num w:numId="60" w16cid:durableId="299922115">
+  <w:num w:numId="60">
     <w:abstractNumId w:val="15"/>
   </w:num>
-  <w:num w:numId="61" w16cid:durableId="90468515">
+  <w:num w:numId="61">
     <w:abstractNumId w:val="101"/>
   </w:num>
-  <w:num w:numId="62" w16cid:durableId="1827672305">
+  <w:num w:numId="62">
     <w:abstractNumId w:val="41"/>
   </w:num>
-  <w:num w:numId="63" w16cid:durableId="251159549">
+  <w:num w:numId="63">
     <w:abstractNumId w:val="66"/>
   </w:num>
-  <w:num w:numId="64" w16cid:durableId="796218367">
+  <w:num w:numId="64">
     <w:abstractNumId w:val="35"/>
   </w:num>
-  <w:num w:numId="65" w16cid:durableId="354843764">
+  <w:num w:numId="65">
     <w:abstractNumId w:val="5"/>
   </w:num>
-  <w:num w:numId="66" w16cid:durableId="1025670464">
+  <w:num w:numId="66">
     <w:abstractNumId w:val="79"/>
   </w:num>
-  <w:num w:numId="67" w16cid:durableId="1311053466">
+  <w:num w:numId="67">
     <w:abstractNumId w:val="1"/>
   </w:num>
-  <w:num w:numId="68" w16cid:durableId="1242788554">
+  <w:num w:numId="68">
     <w:abstractNumId w:val="62"/>
   </w:num>
-  <w:num w:numId="69" w16cid:durableId="151139935">
+  <w:num w:numId="69">
     <w:abstractNumId w:val="72"/>
   </w:num>
-  <w:num w:numId="70" w16cid:durableId="363675856">
+  <w:num w:numId="70">
     <w:abstractNumId w:val="30"/>
   </w:num>
-  <w:num w:numId="71" w16cid:durableId="918177002">
+  <w:num w:numId="71">
     <w:abstractNumId w:val="58"/>
   </w:num>
-  <w:num w:numId="72" w16cid:durableId="371930505">
+  <w:num w:numId="72">
     <w:abstractNumId w:val="88"/>
   </w:num>
-  <w:num w:numId="73" w16cid:durableId="56365666">
+  <w:num w:numId="73">
     <w:abstractNumId w:val="83"/>
   </w:num>
-  <w:num w:numId="74" w16cid:durableId="1594515004">
+  <w:num w:numId="74">
     <w:abstractNumId w:val="81"/>
   </w:num>
-  <w:num w:numId="75" w16cid:durableId="1963072690">
+  <w:num w:numId="75">
     <w:abstractNumId w:val="73"/>
   </w:num>
-  <w:num w:numId="76" w16cid:durableId="2087409398">
+  <w:num w:numId="76">
     <w:abstractNumId w:val="98"/>
   </w:num>
-  <w:num w:numId="77" w16cid:durableId="1452817119">
+  <w:num w:numId="77">
     <w:abstractNumId w:val="70"/>
   </w:num>
-  <w:num w:numId="78" w16cid:durableId="1299872590">
+  <w:num w:numId="78">
     <w:abstractNumId w:val="96"/>
   </w:num>
-  <w:num w:numId="79" w16cid:durableId="1006979211">
+  <w:num w:numId="79">
     <w:abstractNumId w:val="100"/>
   </w:num>
-  <w:num w:numId="80" w16cid:durableId="1311866004">
+  <w:num w:numId="80">
     <w:abstractNumId w:val="82"/>
   </w:num>
-  <w:num w:numId="81" w16cid:durableId="538199966">
+  <w:num w:numId="81">
     <w:abstractNumId w:val="10"/>
   </w:num>
-  <w:num w:numId="82" w16cid:durableId="736634017">
+  <w:num w:numId="82">
     <w:abstractNumId w:val="102"/>
   </w:num>
-  <w:num w:numId="83" w16cid:durableId="1693606551">
+  <w:num w:numId="83">
     <w:abstractNumId w:val="54"/>
   </w:num>
-  <w:num w:numId="84" w16cid:durableId="2014455901">
+  <w:num w:numId="84">
     <w:abstractNumId w:val="84"/>
   </w:num>
-  <w:num w:numId="85" w16cid:durableId="752704710">
+  <w:num w:numId="85">
     <w:abstractNumId w:val="74"/>
   </w:num>
-  <w:num w:numId="86" w16cid:durableId="1358315924">
+  <w:num w:numId="86">
     <w:abstractNumId w:val="91"/>
   </w:num>
-  <w:num w:numId="87" w16cid:durableId="221647130">
+  <w:num w:numId="87">
     <w:abstractNumId w:val="61"/>
   </w:num>
-  <w:num w:numId="88" w16cid:durableId="1417049370">
+  <w:num w:numId="88">
     <w:abstractNumId w:val="71"/>
   </w:num>
-  <w:num w:numId="89" w16cid:durableId="1020425914">
+  <w:num w:numId="89">
     <w:abstractNumId w:val="22"/>
   </w:num>
-  <w:num w:numId="90" w16cid:durableId="60106892">
+  <w:num w:numId="90">
     <w:abstractNumId w:val="6"/>
   </w:num>
-  <w:num w:numId="91" w16cid:durableId="1110009604">
+  <w:num w:numId="91">
     <w:abstractNumId w:val="77"/>
   </w:num>
-  <w:num w:numId="92" w16cid:durableId="1476794209">
+  <w:num w:numId="92">
     <w:abstractNumId w:val="28"/>
   </w:num>
-  <w:num w:numId="93" w16cid:durableId="441851122">
+  <w:num w:numId="93">
     <w:abstractNumId w:val="14"/>
   </w:num>
-  <w:num w:numId="94" w16cid:durableId="465394098">
+  <w:num w:numId="94">
     <w:abstractNumId w:val="32"/>
   </w:num>
-  <w:num w:numId="95" w16cid:durableId="1292516375">
+  <w:num w:numId="95">
     <w:abstractNumId w:val="27"/>
   </w:num>
-  <w:num w:numId="96" w16cid:durableId="1906599151">
+  <w:num w:numId="96">
     <w:abstractNumId w:val="43"/>
   </w:num>
-  <w:num w:numId="97" w16cid:durableId="2071996603">
+  <w:num w:numId="97">
     <w:abstractNumId w:val="4"/>
   </w:num>
-  <w:num w:numId="98" w16cid:durableId="914584992">
+  <w:num w:numId="98">
     <w:abstractNumId w:val="18"/>
   </w:num>
-  <w:num w:numId="99" w16cid:durableId="1193805187">
+  <w:num w:numId="99">
     <w:abstractNumId w:val="90"/>
   </w:num>
-  <w:num w:numId="100" w16cid:durableId="631905898">
+  <w:num w:numId="100">
     <w:abstractNumId w:val="78"/>
   </w:num>
-  <w:num w:numId="101" w16cid:durableId="1998224456">
+  <w:num w:numId="101">
     <w:abstractNumId w:val="34"/>
   </w:num>
-  <w:num w:numId="102" w16cid:durableId="503785726">
+  <w:num w:numId="102">
     <w:abstractNumId w:val="104"/>
   </w:num>
-  <w:num w:numId="103" w16cid:durableId="1221556421">
+  <w:num w:numId="103">
     <w:abstractNumId w:val="48"/>
   </w:num>
-  <w:num w:numId="104" w16cid:durableId="2127888595">
+  <w:num w:numId="104">
     <w:abstractNumId w:val="42"/>
   </w:num>
-  <w:num w:numId="105" w16cid:durableId="1364088359">
+  <w:num w:numId="105">
     <w:abstractNumId w:val="7"/>
   </w:num>
-  <w:num w:numId="106" w16cid:durableId="1668708369">
+  <w:num w:numId="106">
     <w:abstractNumId w:val="12"/>
   </w:num>
-  <w:num w:numId="107" w16cid:durableId="2029139659">
+  <w:num w:numId="107">
     <w:abstractNumId w:val="0"/>
   </w:num>
   <w:numIdMacAtCleanup w:val="99"/>
@@ -12322,11 +11311,11 @@
 </file>
 
 <file path=word/styles.xml><?xml version="1.0" encoding="utf-8"?>
-<w:styles xmlns:wp14="http://schemas.microsoft.com/office/word/2010/wordprocessingDrawing" xmlns:mc="http://schemas.openxmlformats.org/markup-compatibility/2006" xmlns:r="http://schemas.openxmlformats.org/officeDocument/2006/relationships" xmlns:w="http://schemas.openxmlformats.org/wordprocessingml/2006/main" xmlns:w14="http://schemas.microsoft.com/office/word/2010/wordml" xmlns:w15="http://schemas.microsoft.com/office/word/2012/wordml" xmlns:w16cex="http://schemas.microsoft.com/office/word/2018/wordml/cex" xmlns:w16cid="http://schemas.microsoft.com/office/word/2016/wordml/cid" xmlns:w16="http://schemas.microsoft.com/office/word/2018/wordml" xmlns:w16sdtdh="http://schemas.microsoft.com/office/word/2020/wordml/sdtdatahash" xmlns:w16se="http://schemas.microsoft.com/office/word/2015/wordml/symex" mc:Ignorable="w14 w15 w16se w16cid w16 w16cex w16sdtdh wp14">
+<w:styles xmlns:mc="http://schemas.openxmlformats.org/markup-compatibility/2006" xmlns:r="http://schemas.openxmlformats.org/officeDocument/2006/relationships" xmlns:w="http://schemas.openxmlformats.org/wordprocessingml/2006/main" xmlns:w14="http://schemas.microsoft.com/office/word/2010/wordml" xmlns:w15="http://schemas.microsoft.com/office/word/2012/wordml" xmlns:w16cex="http://schemas.microsoft.com/office/word/2018/wordml/cex" xmlns:w16cid="http://schemas.microsoft.com/office/word/2016/wordml/cid" xmlns:w16="http://schemas.microsoft.com/office/word/2018/wordml" xmlns:w16sdtdh="http://schemas.microsoft.com/office/word/2020/wordml/sdtdatahash" xmlns:w16se="http://schemas.microsoft.com/office/word/2015/wordml/symex" mc:Ignorable="w14 w15 w16se w16cid w16 w16cex w16sdtdh">
   <w:docDefaults>
     <w:rPrDefault>
       <w:rPr>
-        <w:rFonts w:ascii="Times New Roman" w:hAnsi="Times New Roman" w:eastAsia="Times New Roman" w:cs="Times New Roman"/>
+        <w:rFonts w:ascii="Times New Roman" w:eastAsia="Times New Roman" w:hAnsi="Times New Roman" w:cs="Times New Roman"/>
         <w:lang w:val="pt-BR" w:eastAsia="ja-JP" w:bidi="ar-SA"/>
       </w:rPr>
     </w:rPrDefault>
@@ -12352,15 +11341,15 @@
     <w:lsdException w:name="index 7" w:semiHidden="1" w:unhideWhenUsed="1"/>
     <w:lsdException w:name="index 8" w:semiHidden="1" w:unhideWhenUsed="1"/>
     <w:lsdException w:name="index 9" w:semiHidden="1" w:unhideWhenUsed="1"/>
-    <w:lsdException w:name="toc 1" w:uiPriority="39" w:semiHidden="1" w:unhideWhenUsed="1"/>
-    <w:lsdException w:name="toc 2" w:uiPriority="39" w:semiHidden="1" w:unhideWhenUsed="1"/>
-    <w:lsdException w:name="toc 3" w:uiPriority="39" w:semiHidden="1" w:unhideWhenUsed="1"/>
-    <w:lsdException w:name="toc 4" w:uiPriority="39" w:semiHidden="1" w:unhideWhenUsed="1"/>
-    <w:lsdException w:name="toc 5" w:uiPriority="39" w:semiHidden="1" w:unhideWhenUsed="1"/>
-    <w:lsdException w:name="toc 6" w:uiPriority="39" w:semiHidden="1" w:unhideWhenUsed="1"/>
-    <w:lsdException w:name="toc 7" w:uiPriority="39" w:semiHidden="1" w:unhideWhenUsed="1"/>
-    <w:lsdException w:name="toc 8" w:uiPriority="39" w:semiHidden="1" w:unhideWhenUsed="1"/>
-    <w:lsdException w:name="toc 9" w:uiPriority="39" w:semiHidden="1" w:unhideWhenUsed="1"/>
+    <w:lsdException w:name="toc 1" w:semiHidden="1" w:uiPriority="39" w:unhideWhenUsed="1"/>
+    <w:lsdException w:name="toc 2" w:semiHidden="1" w:uiPriority="39" w:unhideWhenUsed="1"/>
+    <w:lsdException w:name="toc 3" w:semiHidden="1" w:uiPriority="39" w:unhideWhenUsed="1"/>
+    <w:lsdException w:name="toc 4" w:semiHidden="1" w:uiPriority="39" w:unhideWhenUsed="1"/>
+    <w:lsdException w:name="toc 5" w:semiHidden="1" w:uiPriority="39" w:unhideWhenUsed="1"/>
+    <w:lsdException w:name="toc 6" w:semiHidden="1" w:uiPriority="39" w:unhideWhenUsed="1"/>
+    <w:lsdException w:name="toc 7" w:semiHidden="1" w:uiPriority="39" w:unhideWhenUsed="1"/>
+    <w:lsdException w:name="toc 8" w:semiHidden="1" w:uiPriority="39" w:unhideWhenUsed="1"/>
+    <w:lsdException w:name="toc 9" w:semiHidden="1" w:uiPriority="39" w:unhideWhenUsed="1"/>
     <w:lsdException w:name="Normal Indent" w:semiHidden="1" w:unhideWhenUsed="1"/>
     <w:lsdException w:name="footnote text" w:semiHidden="1" w:unhideWhenUsed="1"/>
     <w:lsdException w:name="annotation text" w:semiHidden="1" w:unhideWhenUsed="1"/>
@@ -12398,8 +11387,8 @@
     <w:lsdException w:name="Title" w:uiPriority="10" w:qFormat="1"/>
     <w:lsdException w:name="Closing" w:semiHidden="1" w:unhideWhenUsed="1"/>
     <w:lsdException w:name="Signature" w:semiHidden="1" w:unhideWhenUsed="1"/>
-    <w:lsdException w:name="Default Paragraph Font" w:uiPriority="1" w:semiHidden="1" w:unhideWhenUsed="1"/>
-    <w:lsdException w:name="Body Text" w:uiPriority="0" w:semiHidden="1" w:unhideWhenUsed="1"/>
+    <w:lsdException w:name="Default Paragraph Font" w:semiHidden="1" w:uiPriority="1" w:unhideWhenUsed="1"/>
+    <w:lsdException w:name="Body Text" w:semiHidden="1" w:uiPriority="0" w:unhideWhenUsed="1"/>
     <w:lsdException w:name="Body Text Indent" w:semiHidden="1" w:unhideWhenUsed="1"/>
     <w:lsdException w:name="List Continue" w:semiHidden="1" w:unhideWhenUsed="1"/>
     <w:lsdException w:name="List Continue 2" w:semiHidden="1" w:unhideWhenUsed="1"/>
@@ -12598,8 +11587,8 @@
     <w:lsdException w:name="Subtle Reference" w:uiPriority="31" w:qFormat="1"/>
     <w:lsdException w:name="Intense Reference" w:uiPriority="32" w:qFormat="1"/>
     <w:lsdException w:name="Book Title" w:uiPriority="33" w:qFormat="1"/>
-    <w:lsdException w:name="Bibliography" w:uiPriority="37" w:semiHidden="1" w:unhideWhenUsed="1"/>
-    <w:lsdException w:name="TOC Heading" w:uiPriority="39" w:semiHidden="1" w:unhideWhenUsed="1" w:qFormat="1"/>
+    <w:lsdException w:name="Bibliography" w:semiHidden="1" w:uiPriority="37" w:unhideWhenUsed="1"/>
+    <w:lsdException w:name="TOC Heading" w:semiHidden="1" w:uiPriority="39" w:unhideWhenUsed="1" w:qFormat="1"/>
     <w:lsdException w:name="Plain Table 1" w:uiPriority="72"/>
     <w:lsdException w:name="Plain Table 2" w:uiPriority="73"/>
     <w:lsdException w:name="Plain Table 3" w:uiPriority="19" w:qFormat="1"/>
@@ -12607,8 +11596,8 @@
     <w:lsdException w:name="Plain Table 5" w:uiPriority="31" w:qFormat="1"/>
     <w:lsdException w:name="Grid Table Light" w:uiPriority="32" w:qFormat="1"/>
     <w:lsdException w:name="Grid Table 1 Light" w:uiPriority="33" w:qFormat="1"/>
-    <w:lsdException w:name="Grid Table 2" w:uiPriority="37" w:semiHidden="1" w:unhideWhenUsed="1"/>
-    <w:lsdException w:name="Grid Table 3" w:uiPriority="39" w:semiHidden="1" w:unhideWhenUsed="1" w:qFormat="1"/>
+    <w:lsdException w:name="Grid Table 2" w:uiPriority="37"/>
+    <w:lsdException w:name="Grid Table 3" w:uiPriority="39" w:qFormat="1"/>
     <w:lsdException w:name="Grid Table 4" w:uiPriority="49"/>
     <w:lsdException w:name="Grid Table 5 Dark" w:uiPriority="50"/>
     <w:lsdException w:name="Grid Table 6 Colorful" w:uiPriority="51"/>
@@ -12710,7 +11699,7 @@
     <w:lsdException w:name="Unresolved Mention" w:semiHidden="1" w:unhideWhenUsed="1"/>
     <w:lsdException w:name="Smart Link" w:semiHidden="1" w:unhideWhenUsed="1"/>
   </w:latentStyles>
-  <w:style w:type="paragraph" w:styleId="Normal" w:default="1">
+  <w:style w:type="paragraph" w:default="1" w:styleId="Normal">
     <w:name w:val="Normal"/>
     <w:qFormat/>
     <w:rsid w:val="008063A7"/>
@@ -12906,13 +11895,17 @@
       <w:kern w:val="28"/>
     </w:rPr>
   </w:style>
-  <w:style w:type="character" w:styleId="Fontepargpadro" w:default="1">
+  <w:style w:type="character" w:default="1" w:styleId="Fontepargpadro">
     <w:name w:val="Default Paragraph Font"/>
+    <w:uiPriority w:val="1"/>
     <w:semiHidden/>
+    <w:unhideWhenUsed/>
   </w:style>
-  <w:style w:type="table" w:styleId="Tabelanormal" w:default="1">
+  <w:style w:type="table" w:default="1" w:styleId="Tabelanormal">
     <w:name w:val="Normal Table"/>
+    <w:uiPriority w:val="99"/>
     <w:semiHidden/>
+    <w:unhideWhenUsed/>
     <w:tblPr>
       <w:tblInd w:w="0" w:type="dxa"/>
       <w:tblCellMar>
@@ -12923,10 +11916,11 @@
       </w:tblCellMar>
     </w:tblPr>
   </w:style>
-  <w:style w:type="numbering" w:styleId="Semlista" w:default="1">
+  <w:style w:type="numbering" w:default="1" w:styleId="Semlista">
     <w:name w:val="No List"/>
     <w:uiPriority w:val="99"/>
     <w:semiHidden/>
+    <w:unhideWhenUsed/>
   </w:style>
   <w:style w:type="paragraph" w:styleId="Corpodetexto">
     <w:name w:val="Body Text"/>
@@ -12956,7 +11950,7 @@
       <w:b/>
     </w:rPr>
   </w:style>
-  <w:style w:type="paragraph" w:styleId="cabealho-capa" w:customStyle="1">
+  <w:style w:type="paragraph" w:customStyle="1" w:styleId="cabealho-capa">
     <w:name w:val="cabeçalho-capa"/>
     <w:basedOn w:val="Ttulo2"/>
     <w:pPr>
@@ -12971,7 +11965,7 @@
       <w:i w:val="0"/>
     </w:rPr>
   </w:style>
-  <w:style w:type="paragraph" w:styleId="capa-ttulo" w:customStyle="1">
+  <w:style w:type="paragraph" w:customStyle="1" w:styleId="capa-ttulo">
     <w:name w:val="capa-título"/>
     <w:basedOn w:val="Ttulo1"/>
     <w:pPr>
@@ -12981,7 +11975,7 @@
       <w:outlineLvl w:val="9"/>
     </w:pPr>
   </w:style>
-  <w:style w:type="paragraph" w:styleId="capa-autor" w:customStyle="1">
+  <w:style w:type="paragraph" w:customStyle="1" w:styleId="capa-autor">
     <w:name w:val="capa-autor"/>
     <w:basedOn w:val="Ttulo2"/>
     <w:pPr>
@@ -12996,7 +11990,7 @@
       <w:i w:val="0"/>
     </w:rPr>
   </w:style>
-  <w:style w:type="paragraph" w:styleId="capa-local" w:customStyle="1">
+  <w:style w:type="paragraph" w:customStyle="1" w:styleId="capa-local">
     <w:name w:val="capa-local"/>
     <w:basedOn w:val="Ttulo2"/>
     <w:pPr>
@@ -13011,7 +12005,7 @@
       <w:i w:val="0"/>
     </w:rPr>
   </w:style>
-  <w:style w:type="paragraph" w:styleId="capa-data" w:customStyle="1">
+  <w:style w:type="paragraph" w:customStyle="1" w:styleId="capa-data">
     <w:name w:val="capa-data"/>
     <w:basedOn w:val="Ttulo1"/>
     <w:pPr>
@@ -13080,7 +12074,7 @@
       <w:ind w:left="720"/>
     </w:pPr>
   </w:style>
-  <w:style w:type="paragraph" w:styleId="Figura" w:customStyle="1">
+  <w:style w:type="paragraph" w:customStyle="1" w:styleId="Figura">
     <w:name w:val="Figura"/>
     <w:basedOn w:val="Corpodetexto"/>
     <w:next w:val="Legenda"/>
@@ -13110,7 +12104,7 @@
       <w:sz w:val="18"/>
     </w:rPr>
   </w:style>
-  <w:style w:type="paragraph" w:styleId="FootnoteBase" w:customStyle="1">
+  <w:style w:type="paragraph" w:customStyle="1" w:styleId="FootnoteBase">
     <w:name w:val="Footnote Base"/>
     <w:basedOn w:val="Normal"/>
     <w:pPr>
@@ -13241,7 +12235,7 @@
       </w:tabs>
     </w:pPr>
   </w:style>
-  <w:style w:type="paragraph" w:styleId="Titulo" w:customStyle="1">
+  <w:style w:type="paragraph" w:customStyle="1" w:styleId="Titulo">
     <w:name w:val="Titulo"/>
     <w:basedOn w:val="Normal"/>
     <w:next w:val="Corpodetexto"/>
@@ -13254,21 +12248,21 @@
       <w:sz w:val="36"/>
     </w:rPr>
   </w:style>
-  <w:style w:type="paragraph" w:styleId="GradeColorida-nfase1">
-    <w:name w:val="Colorful Grid Accent 1"/>
+  <w:style w:type="paragraph" w:customStyle="1" w:styleId="GradeColorida-nfase11">
+    <w:name w:val="Grade Colorida - Ênfase 11"/>
     <w:basedOn w:val="Corpodetexto"/>
     <w:qFormat/>
     <w:pPr>
       <w:pBdr>
-        <w:top w:val="single" w:color="auto" w:sz="6" w:space="1"/>
-        <w:left w:val="single" w:color="auto" w:sz="6" w:space="1"/>
-        <w:bottom w:val="single" w:color="auto" w:sz="6" w:space="1"/>
-        <w:right w:val="single" w:color="auto" w:sz="6" w:space="1"/>
+        <w:top w:val="single" w:sz="6" w:space="1" w:color="auto"/>
+        <w:left w:val="single" w:sz="6" w:space="1" w:color="auto"/>
+        <w:bottom w:val="single" w:sz="6" w:space="1" w:color="auto"/>
+        <w:right w:val="single" w:sz="6" w:space="1" w:color="auto"/>
       </w:pBdr>
       <w:ind w:left="432" w:right="432"/>
     </w:pPr>
   </w:style>
-  <w:style w:type="character" w:styleId="Negrito" w:customStyle="1">
+  <w:style w:type="character" w:customStyle="1" w:styleId="Negrito">
     <w:name w:val="Negrito"/>
     <w:rPr>
       <w:rFonts w:ascii="Arial" w:hAnsi="Arial"/>
@@ -13276,21 +12270,21 @@
       <w:sz w:val="24"/>
     </w:rPr>
   </w:style>
-  <w:style w:type="paragraph" w:styleId="Item" w:customStyle="1">
+  <w:style w:type="paragraph" w:customStyle="1" w:styleId="Item">
     <w:name w:val="Item"/>
     <w:basedOn w:val="Corpodetexto"/>
     <w:pPr>
       <w:ind w:left="715" w:hanging="284"/>
     </w:pPr>
   </w:style>
-  <w:style w:type="paragraph" w:styleId="parag-item" w:customStyle="1">
+  <w:style w:type="paragraph" w:customStyle="1" w:styleId="parag-item">
     <w:name w:val="parag-item"/>
     <w:basedOn w:val="Item"/>
     <w:pPr>
       <w:ind w:left="680" w:firstLine="0"/>
     </w:pPr>
   </w:style>
-  <w:style w:type="paragraph" w:styleId="Descrio" w:customStyle="1">
+  <w:style w:type="paragraph" w:customStyle="1" w:styleId="Descrio">
     <w:name w:val="Descrição"/>
     <w:basedOn w:val="Normal"/>
     <w:next w:val="Corpodetexto"/>
@@ -13347,7 +12341,7 @@
       <w:sz w:val="28"/>
     </w:rPr>
   </w:style>
-  <w:style w:type="paragraph" w:styleId="Autor" w:customStyle="1">
+  <w:style w:type="paragraph" w:customStyle="1" w:styleId="Autor">
     <w:name w:val="Autor"/>
     <w:basedOn w:val="Normal"/>
     <w:pPr>
@@ -13367,7 +12361,7 @@
     <w:basedOn w:val="Normal"/>
     <w:next w:val="Normal"/>
   </w:style>
-  <w:style w:type="paragraph" w:styleId="Cdigo" w:customStyle="1">
+  <w:style w:type="paragraph" w:customStyle="1" w:styleId="Cdigo">
     <w:name w:val="Código"/>
     <w:basedOn w:val="Corpodetexto"/>
     <w:rPr>
@@ -13375,14 +12369,14 @@
       <w:noProof/>
     </w:rPr>
   </w:style>
-  <w:style w:type="paragraph" w:styleId="Livre" w:customStyle="1">
+  <w:style w:type="paragraph" w:customStyle="1" w:styleId="Livre">
     <w:name w:val="Livre"/>
     <w:rPr>
       <w:noProof/>
       <w:lang w:eastAsia="pt-BR"/>
     </w:rPr>
   </w:style>
-  <w:style w:type="paragraph" w:styleId="sumrio" w:customStyle="1">
+  <w:style w:type="paragraph" w:customStyle="1" w:styleId="sumrio">
     <w:name w:val="sumário"/>
     <w:basedOn w:val="Ttulo1"/>
     <w:pPr>
@@ -13399,7 +12393,7 @@
       <w:sz w:val="28"/>
     </w:rPr>
   </w:style>
-  <w:style w:type="paragraph" w:styleId="TOCBase" w:customStyle="1">
+  <w:style w:type="paragraph" w:customStyle="1" w:styleId="TOCBase">
     <w:name w:val="TOC Base"/>
     <w:basedOn w:val="Normal"/>
     <w:pPr>
@@ -13408,7 +12402,7 @@
       </w:tabs>
     </w:pPr>
   </w:style>
-  <w:style w:type="paragraph" w:styleId="Ttulodecaptulo" w:customStyle="1">
+  <w:style w:type="paragraph" w:customStyle="1" w:styleId="Ttulodecaptulo">
     <w:name w:val="Título de capítulo"/>
     <w:basedOn w:val="Normal"/>
     <w:next w:val="Normal"/>
@@ -13426,7 +12420,7 @@
       <w:sz w:val="44"/>
     </w:rPr>
   </w:style>
-  <w:style w:type="paragraph" w:styleId="Interface1" w:customStyle="1">
+  <w:style w:type="paragraph" w:customStyle="1" w:styleId="Interface1">
     <w:name w:val="Interface 1"/>
     <w:basedOn w:val="Corpodetexto"/>
     <w:pPr>
@@ -13439,7 +12433,7 @@
       <w:sz w:val="20"/>
     </w:rPr>
   </w:style>
-  <w:style w:type="paragraph" w:styleId="Interface2" w:customStyle="1">
+  <w:style w:type="paragraph" w:customStyle="1" w:styleId="Interface2">
     <w:name w:val="Interface 2"/>
     <w:basedOn w:val="Interface1"/>
     <w:rPr>
@@ -13560,7 +12554,7 @@
       <w:ind w:left="1080"/>
     </w:pPr>
   </w:style>
-  <w:style w:type="paragraph" w:styleId="Tabela" w:customStyle="1">
+  <w:style w:type="paragraph" w:customStyle="1" w:styleId="Tabela">
     <w:name w:val="Tabela"/>
     <w:basedOn w:val="Corpodetexto"/>
     <w:pPr>
@@ -13568,7 +12562,7 @@
       <w:spacing w:before="40" w:after="40"/>
     </w:pPr>
   </w:style>
-  <w:style w:type="paragraph" w:styleId="Caso" w:customStyle="1">
+  <w:style w:type="paragraph" w:customStyle="1" w:styleId="Caso">
     <w:name w:val="Caso"/>
     <w:basedOn w:val="Normal"/>
     <w:pPr>
@@ -13579,7 +12573,7 @@
       <w:rFonts w:ascii="Book Antiqua" w:hAnsi="Book Antiqua"/>
     </w:rPr>
   </w:style>
-  <w:style w:type="paragraph" w:styleId="Cdigo-exemplo" w:customStyle="1">
+  <w:style w:type="paragraph" w:customStyle="1" w:styleId="Cdigo-exemplo">
     <w:name w:val="Código-exemplo"/>
     <w:basedOn w:val="Cdigo"/>
     <w:pPr>
@@ -13590,7 +12584,7 @@
       <w:sz w:val="18"/>
     </w:rPr>
   </w:style>
-  <w:style w:type="paragraph" w:styleId="Ttulodecapa" w:customStyle="1">
+  <w:style w:type="paragraph" w:customStyle="1" w:styleId="Ttulodecapa">
     <w:name w:val="Título de capa"/>
     <w:basedOn w:val="Ttulo"/>
     <w:rPr>
@@ -13627,14 +12621,14 @@
       <w:ind w:left="2232" w:hanging="792"/>
     </w:pPr>
   </w:style>
-  <w:style w:type="paragraph" w:styleId="Pginaembranco" w:customStyle="1">
+  <w:style w:type="paragraph" w:customStyle="1" w:styleId="Pginaembranco">
     <w:name w:val="Página em branco"/>
     <w:basedOn w:val="Ttulo"/>
     <w:rPr>
       <w:color w:val="C0C0C0"/>
     </w:rPr>
   </w:style>
-  <w:style w:type="paragraph" w:styleId="Tabelareduzida" w:customStyle="1">
+  <w:style w:type="paragraph" w:customStyle="1" w:styleId="Tabelareduzida">
     <w:name w:val="Tabela reduzida"/>
     <w:basedOn w:val="Tabela"/>
     <w:rPr>
@@ -13664,6 +12658,7 @@
     <w:name w:val="annotation subject"/>
     <w:basedOn w:val="Textodecomentrio"/>
     <w:next w:val="Textodecomentrio"/>
+    <w:link w:val="AssuntodocomentrioChar"/>
     <w:uiPriority w:val="99"/>
     <w:semiHidden/>
     <w:unhideWhenUsed/>
@@ -13680,7 +12675,7 @@
       <w:bCs/>
     </w:rPr>
   </w:style>
-  <w:style w:type="character" w:styleId="TextodecomentrioChar" w:customStyle="1">
+  <w:style w:type="character" w:customStyle="1" w:styleId="TextodecomentrioChar">
     <w:name w:val="Texto de comentário Char"/>
     <w:link w:val="Textodecomentrio"/>
     <w:semiHidden/>
@@ -13689,7 +12684,7 @@
       <w:lang w:val="pt-BR" w:eastAsia="pt-BR"/>
     </w:rPr>
   </w:style>
-  <w:style w:type="character" w:styleId="AssuntodocomentrioChar" w:customStyle="1">
+  <w:style w:type="character" w:customStyle="1" w:styleId="AssuntodocomentrioChar">
     <w:name w:val="Assunto do comentário Char"/>
     <w:basedOn w:val="TextodecomentrioChar"/>
     <w:link w:val="Assuntodocomentrio"/>
@@ -13712,7 +12707,7 @@
       <w:szCs w:val="16"/>
     </w:rPr>
   </w:style>
-  <w:style w:type="character" w:styleId="TextodebaloChar" w:customStyle="1">
+  <w:style w:type="character" w:customStyle="1" w:styleId="TextodebaloChar">
     <w:name w:val="Texto de balão Char"/>
     <w:link w:val="Textodebalo"/>
     <w:uiPriority w:val="99"/>
@@ -13732,17 +12727,17 @@
     <w:rsid w:val="00D82966"/>
     <w:tblPr>
       <w:tblBorders>
-        <w:top w:val="single" w:color="000000" w:sz="4" w:space="0"/>
-        <w:left w:val="single" w:color="000000" w:sz="4" w:space="0"/>
-        <w:bottom w:val="single" w:color="000000" w:sz="4" w:space="0"/>
-        <w:right w:val="single" w:color="000000" w:sz="4" w:space="0"/>
-        <w:insideH w:val="single" w:color="000000" w:sz="4" w:space="0"/>
-        <w:insideV w:val="single" w:color="000000" w:sz="4" w:space="0"/>
+        <w:top w:val="single" w:sz="4" w:space="0" w:color="000000"/>
+        <w:left w:val="single" w:sz="4" w:space="0" w:color="000000"/>
+        <w:bottom w:val="single" w:sz="4" w:space="0" w:color="000000"/>
+        <w:right w:val="single" w:sz="4" w:space="0" w:color="000000"/>
+        <w:insideH w:val="single" w:sz="4" w:space="0" w:color="000000"/>
+        <w:insideV w:val="single" w:sz="4" w:space="0" w:color="000000"/>
       </w:tblBorders>
     </w:tblPr>
   </w:style>
-  <w:style w:type="paragraph" w:styleId="ListaColorida-nfase1">
-    <w:name w:val="Colorful List Accent 1"/>
+  <w:style w:type="paragraph" w:customStyle="1" w:styleId="ListaColorida-nfase11">
+    <w:name w:val="Lista Colorida - Ênfase 11"/>
     <w:basedOn w:val="Normal"/>
     <w:uiPriority w:val="34"/>
     <w:qFormat/>
@@ -13751,7 +12746,7 @@
       <w:ind w:left="708"/>
     </w:pPr>
   </w:style>
-  <w:style w:type="character" w:styleId="Ttulo5Char" w:customStyle="1">
+  <w:style w:type="character" w:customStyle="1" w:styleId="Ttulo5Char">
     <w:name w:val="Título 5 Char"/>
     <w:link w:val="Ttulo5"/>
     <w:rsid w:val="00C05D66"/>
@@ -13761,7 +12756,7 @@
       <w:kern w:val="28"/>
     </w:rPr>
   </w:style>
-  <w:style w:type="character" w:styleId="CorpodetextoChar" w:customStyle="1">
+  <w:style w:type="character" w:customStyle="1" w:styleId="CorpodetextoChar">
     <w:name w:val="Corpo de texto Char"/>
     <w:link w:val="Corpodetexto"/>
     <w:rsid w:val="00951735"/>
@@ -13770,7 +12765,7 @@
       <w:szCs w:val="24"/>
     </w:rPr>
   </w:style>
-  <w:style w:type="character" w:styleId="Ttulo6Char" w:customStyle="1">
+  <w:style w:type="character" w:customStyle="1" w:styleId="Ttulo6Char">
     <w:name w:val="Título 6 Char"/>
     <w:link w:val="Ttulo6"/>
     <w:rsid w:val="008063A7"/>

</xml_diff>